<commit_message>
Created Report and updated README.md
</commit_message>
<xml_diff>
--- a/Logistic Regression - Report.docx
+++ b/Logistic Regression - Report.docx
@@ -4,17 +4,19 @@
   <w:body>
     <w:p>
       <w:pPr>
+        <w:pStyle w:val="Title"/>
+        <w:spacing w:line="276" w:lineRule="auto"/>
         <w:jc w:val="center"/>
-        <w:rPr>
-          <w:rFonts w:ascii="Times New Roman" w:hAnsi="Times New Roman" w:cs="Times New Roman"/>
-          <w:b/>
-        </w:rPr>
-      </w:pPr>
-      <w:r>
-        <w:rPr>
-          <w:rFonts w:ascii="Times New Roman" w:hAnsi="Times New Roman" w:cs="Times New Roman"/>
-          <w:b/>
-          <w:sz w:val="42"/>
+      </w:pPr>
+      <w:r>
+        <w:rPr>
+          <w:sz w:val="46"/>
+        </w:rPr>
+        <w:t xml:space="preserve">CS 529 – Assignment 3 - </w:t>
+      </w:r>
+      <w:r>
+        <w:rPr>
+          <w:sz w:val="46"/>
         </w:rPr>
         <w:t>Logistic Regression</w:t>
       </w:r>
@@ -23,92 +25,1785 @@
       <w:pPr>
         <w:jc w:val="center"/>
         <w:rPr>
-          <w:rFonts w:ascii="Times New Roman" w:hAnsi="Times New Roman" w:cs="Times New Roman"/>
-        </w:rPr>
-      </w:pPr>
-      <w:r>
-        <w:rPr>
-          <w:rFonts w:ascii="Times New Roman" w:hAnsi="Times New Roman" w:cs="Times New Roman"/>
-        </w:rPr>
-        <w:t>Vamshi Krishna</w:t>
-      </w:r>
-      <w:r>
-        <w:rPr>
-          <w:rFonts w:ascii="Times New Roman" w:hAnsi="Times New Roman" w:cs="Times New Roman"/>
-        </w:rPr>
-        <w:t xml:space="preserve"> N S</w:t>
-      </w:r>
-    </w:p>
-    <w:p>
-      <w:pPr>
-        <w:rPr>
-          <w:rFonts w:ascii="Times New Roman" w:hAnsi="Times New Roman" w:cs="Times New Roman"/>
-        </w:rPr>
-      </w:pPr>
-    </w:p>
-    <w:p>
-      <w:pPr>
-        <w:pStyle w:val="ListParagraph"/>
-        <w:numPr>
-          <w:ilvl w:val="0"/>
-          <w:numId w:val="1"/>
-        </w:numPr>
-        <w:ind w:left="720"/>
-        <w:rPr>
-          <w:rFonts w:ascii="Times New Roman" w:hAnsi="Times New Roman" w:cs="Times New Roman"/>
-          <w:b/>
+          <w:rFonts w:asciiTheme="majorHAnsi" w:hAnsiTheme="majorHAnsi" w:cs="Times New Roman"/>
+        </w:rPr>
+      </w:pPr>
+      <w:r>
+        <w:rPr>
+          <w:rFonts w:asciiTheme="majorHAnsi" w:hAnsiTheme="majorHAnsi" w:cs="Times New Roman"/>
           <w:sz w:val="26"/>
         </w:rPr>
-      </w:pPr>
-      <w:r>
-        <w:rPr>
-          <w:rFonts w:ascii="Times New Roman" w:hAnsi="Times New Roman" w:cs="Times New Roman"/>
-          <w:b/>
-          <w:sz w:val="26"/>
-        </w:rPr>
+        <w:t>Vamshi Krishna N S</w:t>
+      </w:r>
+    </w:p>
+    <w:p>
+      <w:pPr>
+        <w:pStyle w:val="Heading1"/>
+        <w:numPr>
+          <w:ilvl w:val="0"/>
+          <w:numId w:val="2"/>
+        </w:numPr>
+        <w:ind w:left="360"/>
+      </w:pPr>
+      <w:r>
         <w:t>Introduction</w:t>
       </w:r>
     </w:p>
-    <w:p>
-      <w:pPr>
-        <w:rPr>
-          <w:rFonts w:ascii="Times New Roman" w:hAnsi="Times New Roman" w:cs="Times New Roman"/>
-        </w:rPr>
-      </w:pPr>
-      <w:r>
-        <w:rPr>
-          <w:rFonts w:ascii="Times New Roman" w:hAnsi="Times New Roman" w:cs="Times New Roman"/>
-        </w:rPr>
-        <w:t>In this assignment, I worked on classifying the songs in which the task is to sort them according to the music genre into different folders such as classical, jazz, country, pop, rock and metal.</w:t>
-      </w:r>
-    </w:p>
-    <w:p>
-      <w:pPr>
-        <w:rPr>
-          <w:rFonts w:ascii="Times New Roman" w:hAnsi="Times New Roman" w:cs="Times New Roman"/>
-        </w:rPr>
-      </w:pPr>
-      <w:r>
-        <w:rPr>
-          <w:rFonts w:ascii="Times New Roman" w:hAnsi="Times New Roman" w:cs="Times New Roman"/>
-        </w:rPr>
-        <w:t>I have progra</w:t>
-      </w:r>
+    <w:p/>
+    <w:p>
+      <w:pPr>
+        <w:rPr>
+          <w:rFonts w:cs="Times New Roman"/>
+        </w:rPr>
+      </w:pPr>
+      <w:r>
+        <w:rPr>
+          <w:rFonts w:cs="Times New Roman"/>
+        </w:rPr>
+        <w:t>In this assignment, I worked on classifying the songs according to the music genre</w:t>
+      </w:r>
+      <w:r>
+        <w:rPr>
+          <w:rFonts w:cs="Times New Roman"/>
+        </w:rPr>
+        <w:t>s</w:t>
+      </w:r>
+      <w:r>
+        <w:rPr>
+          <w:rFonts w:cs="Times New Roman"/>
+        </w:rPr>
+        <w:t xml:space="preserve"> such as classical, jazz, country, pop, rock and metal.</w:t>
+      </w:r>
+    </w:p>
+    <w:p>
+      <w:pPr>
+        <w:rPr>
+          <w:rFonts w:cs="Times New Roman"/>
+        </w:rPr>
+      </w:pPr>
+      <w:r>
+        <w:rPr>
+          <w:rFonts w:cs="Times New Roman"/>
+        </w:rPr>
+        <w:t>I have programmed in "Python 2.7.9 |Anaconda 2.2.0 (64-bit)|" installed in Windows 8.1.</w:t>
+      </w:r>
+    </w:p>
+    <w:p>
+      <w:pPr>
+        <w:pStyle w:val="Heading2"/>
+      </w:pPr>
+    </w:p>
+    <w:p>
+      <w:pPr>
+        <w:pStyle w:val="Heading2"/>
+      </w:pPr>
+      <w:r>
+        <w:t>Program Execution:</w:t>
+      </w:r>
+    </w:p>
+    <w:p>
+      <w:pPr>
+        <w:jc w:val="both"/>
+        <w:rPr>
+          <w:rFonts w:cs="Times New Roman"/>
+        </w:rPr>
+      </w:pPr>
+      <w:r>
+        <w:rPr>
+          <w:rFonts w:cs="Times New Roman"/>
+        </w:rPr>
+        <w:t>LogisticRegression.py &lt;option&gt; &lt;path to data&gt;</w:t>
+      </w:r>
+    </w:p>
+    <w:tbl>
+      <w:tblPr>
+        <w:tblStyle w:val="TableGrid"/>
+        <w:tblW w:w="0" w:type="auto"/>
+        <w:tblLook w:val="04A0" w:firstRow="1" w:lastRow="0" w:firstColumn="1" w:lastColumn="0" w:noHBand="0" w:noVBand="1"/>
+      </w:tblPr>
+      <w:tblGrid>
+        <w:gridCol w:w="1023"/>
+        <w:gridCol w:w="861"/>
+        <w:gridCol w:w="7466"/>
+      </w:tblGrid>
+      <w:tr>
+        <w:tc>
+          <w:tcPr>
+            <w:tcW w:w="1015" w:type="dxa"/>
+            <w:vMerge w:val="restart"/>
+          </w:tcPr>
+          <w:p>
+            <w:pPr>
+              <w:rPr>
+                <w:rFonts w:cs="Times New Roman"/>
+              </w:rPr>
+            </w:pPr>
+            <w:r>
+              <w:rPr>
+                <w:rFonts w:cs="Times New Roman"/>
+              </w:rPr>
+              <w:t>&lt;option&gt;</w:t>
+            </w:r>
+          </w:p>
+        </w:tc>
+        <w:tc>
+          <w:tcPr>
+            <w:tcW w:w="861" w:type="dxa"/>
+          </w:tcPr>
+          <w:p>
+            <w:pPr>
+              <w:jc w:val="both"/>
+              <w:rPr>
+                <w:rFonts w:cs="Times New Roman"/>
+              </w:rPr>
+            </w:pPr>
+            <w:r>
+              <w:rPr>
+                <w:rFonts w:cs="Times New Roman"/>
+              </w:rPr>
+              <w:t>-</w:t>
+            </w:r>
+            <w:proofErr w:type="spellStart"/>
+            <w:r>
+              <w:rPr>
+                <w:rFonts w:cs="Times New Roman"/>
+              </w:rPr>
+              <w:t>fft</w:t>
+            </w:r>
+            <w:proofErr w:type="spellEnd"/>
+          </w:p>
+        </w:tc>
+        <w:tc>
+          <w:tcPr>
+            <w:tcW w:w="7474" w:type="dxa"/>
+          </w:tcPr>
+          <w:p>
+            <w:pPr>
+              <w:jc w:val="both"/>
+              <w:rPr>
+                <w:rFonts w:cs="Times New Roman"/>
+              </w:rPr>
+            </w:pPr>
+            <w:r>
+              <w:rPr>
+                <w:rFonts w:cs="Times New Roman"/>
+              </w:rPr>
+              <w:t xml:space="preserve">Generates </w:t>
+            </w:r>
+            <w:proofErr w:type="spellStart"/>
+            <w:r>
+              <w:rPr>
+                <w:rFonts w:cs="Times New Roman"/>
+              </w:rPr>
+              <w:t>fft</w:t>
+            </w:r>
+            <w:proofErr w:type="spellEnd"/>
+            <w:r>
+              <w:rPr>
+                <w:rFonts w:cs="Times New Roman"/>
+              </w:rPr>
+              <w:t xml:space="preserve"> for the data and performs the Logistic Regression with Gradient Ascent</w:t>
+            </w:r>
+          </w:p>
+        </w:tc>
+      </w:tr>
+      <w:tr>
+        <w:tc>
+          <w:tcPr>
+            <w:tcW w:w="1015" w:type="dxa"/>
+            <w:vMerge/>
+          </w:tcPr>
+          <w:p>
+            <w:pPr>
+              <w:jc w:val="both"/>
+              <w:rPr>
+                <w:rFonts w:cs="Times New Roman"/>
+              </w:rPr>
+            </w:pPr>
+          </w:p>
+        </w:tc>
+        <w:tc>
+          <w:tcPr>
+            <w:tcW w:w="861" w:type="dxa"/>
+          </w:tcPr>
+          <w:p>
+            <w:pPr>
+              <w:jc w:val="both"/>
+              <w:rPr>
+                <w:rFonts w:cs="Times New Roman"/>
+              </w:rPr>
+            </w:pPr>
+            <w:r>
+              <w:rPr>
+                <w:rFonts w:cs="Times New Roman"/>
+              </w:rPr>
+              <w:t>-fft20</w:t>
+            </w:r>
+          </w:p>
+        </w:tc>
+        <w:tc>
+          <w:tcPr>
+            <w:tcW w:w="7474" w:type="dxa"/>
+          </w:tcPr>
+          <w:p>
+            <w:pPr>
+              <w:jc w:val="both"/>
+              <w:rPr>
+                <w:rFonts w:cs="Times New Roman"/>
+              </w:rPr>
+            </w:pPr>
+            <w:r>
+              <w:rPr>
+                <w:rFonts w:cs="Times New Roman"/>
+              </w:rPr>
+              <w:t xml:space="preserve">Generates 20 best features per genre for the </w:t>
+            </w:r>
+            <w:proofErr w:type="spellStart"/>
+            <w:r>
+              <w:rPr>
+                <w:rFonts w:cs="Times New Roman"/>
+              </w:rPr>
+              <w:t>fft</w:t>
+            </w:r>
+            <w:proofErr w:type="spellEnd"/>
+            <w:r>
+              <w:rPr>
+                <w:rFonts w:cs="Times New Roman"/>
+              </w:rPr>
+              <w:t xml:space="preserve"> data and performs the Logistic Regression with Gradient Ascent</w:t>
+            </w:r>
+          </w:p>
+        </w:tc>
+      </w:tr>
+      <w:tr>
+        <w:tc>
+          <w:tcPr>
+            <w:tcW w:w="1015" w:type="dxa"/>
+            <w:vMerge/>
+          </w:tcPr>
+          <w:p>
+            <w:pPr>
+              <w:jc w:val="both"/>
+              <w:rPr>
+                <w:rFonts w:cs="Times New Roman"/>
+              </w:rPr>
+            </w:pPr>
+          </w:p>
+        </w:tc>
+        <w:tc>
+          <w:tcPr>
+            <w:tcW w:w="861" w:type="dxa"/>
+          </w:tcPr>
+          <w:p>
+            <w:pPr>
+              <w:jc w:val="both"/>
+              <w:rPr>
+                <w:rFonts w:cs="Times New Roman"/>
+              </w:rPr>
+            </w:pPr>
+            <w:r>
+              <w:rPr>
+                <w:rFonts w:cs="Times New Roman"/>
+              </w:rPr>
+              <w:t>-</w:t>
+            </w:r>
+            <w:proofErr w:type="spellStart"/>
+            <w:r>
+              <w:rPr>
+                <w:rFonts w:cs="Times New Roman"/>
+              </w:rPr>
+              <w:t>mfcc</w:t>
+            </w:r>
+            <w:proofErr w:type="spellEnd"/>
+          </w:p>
+        </w:tc>
+        <w:tc>
+          <w:tcPr>
+            <w:tcW w:w="7474" w:type="dxa"/>
+          </w:tcPr>
+          <w:p>
+            <w:pPr>
+              <w:jc w:val="both"/>
+              <w:rPr>
+                <w:rFonts w:cs="Times New Roman"/>
+              </w:rPr>
+            </w:pPr>
+            <w:r>
+              <w:rPr>
+                <w:rFonts w:cs="Times New Roman"/>
+              </w:rPr>
+              <w:t xml:space="preserve">Generates </w:t>
+            </w:r>
+            <w:proofErr w:type="spellStart"/>
+            <w:r>
+              <w:rPr>
+                <w:rFonts w:cs="Times New Roman"/>
+              </w:rPr>
+              <w:t>mfcc</w:t>
+            </w:r>
+            <w:proofErr w:type="spellEnd"/>
+            <w:r>
+              <w:rPr>
+                <w:rFonts w:cs="Times New Roman"/>
+              </w:rPr>
+              <w:t xml:space="preserve"> for the data and performs the Logistic Regression with Gradient Ascent</w:t>
+            </w:r>
+          </w:p>
+        </w:tc>
+      </w:tr>
+      <w:tr>
+        <w:tc>
+          <w:tcPr>
+            <w:tcW w:w="1015" w:type="dxa"/>
+          </w:tcPr>
+          <w:p>
+            <w:pPr>
+              <w:jc w:val="both"/>
+              <w:rPr>
+                <w:rFonts w:cs="Times New Roman"/>
+              </w:rPr>
+            </w:pPr>
+            <w:r>
+              <w:rPr>
+                <w:rFonts w:cs="Times New Roman"/>
+              </w:rPr>
+              <w:t>&lt;path to data&gt;</w:t>
+            </w:r>
+          </w:p>
+        </w:tc>
+        <w:tc>
+          <w:tcPr>
+            <w:tcW w:w="8335" w:type="dxa"/>
+            <w:gridSpan w:val="2"/>
+          </w:tcPr>
+          <w:p>
+            <w:pPr>
+              <w:jc w:val="both"/>
+              <w:rPr>
+                <w:rFonts w:cs="Times New Roman"/>
+              </w:rPr>
+            </w:pPr>
+            <w:r>
+              <w:rPr>
+                <w:rFonts w:cs="Times New Roman"/>
+              </w:rPr>
+              <w:t xml:space="preserve">Path to the music data. </w:t>
+            </w:r>
+            <w:proofErr w:type="spellStart"/>
+            <w:r>
+              <w:rPr>
+                <w:rFonts w:cs="Times New Roman"/>
+              </w:rPr>
+              <w:t>Eg</w:t>
+            </w:r>
+            <w:proofErr w:type="spellEnd"/>
+            <w:r>
+              <w:rPr>
+                <w:rFonts w:cs="Times New Roman"/>
+              </w:rPr>
+              <w:t>: &lt;HOME_DIR&gt;\opihi.cs.uvic.ca\sound\genres</w:t>
+            </w:r>
+          </w:p>
+        </w:tc>
+      </w:tr>
+    </w:tbl>
+    <w:p>
+      <w:pPr>
+        <w:jc w:val="both"/>
+        <w:rPr>
+          <w:rFonts w:asciiTheme="majorHAnsi" w:hAnsiTheme="majorHAnsi" w:cs="Times New Roman"/>
+        </w:rPr>
+      </w:pPr>
+    </w:p>
+    <w:p>
+      <w:pPr>
+        <w:pStyle w:val="Heading1"/>
+        <w:numPr>
+          <w:ilvl w:val="0"/>
+          <w:numId w:val="2"/>
+        </w:numPr>
+        <w:ind w:left="360"/>
+      </w:pPr>
+      <w:r>
+        <w:t>Procedure Followed:</w:t>
+      </w:r>
+    </w:p>
+    <w:p>
+      <w:pPr>
+        <w:pStyle w:val="Heading2"/>
+      </w:pPr>
+    </w:p>
+    <w:p>
+      <w:pPr>
+        <w:jc w:val="both"/>
+        <w:rPr>
+          <w:rFonts w:cs="Times New Roman"/>
+        </w:rPr>
+      </w:pPr>
+      <w:r>
+        <w:rPr>
+          <w:rFonts w:cs="Times New Roman"/>
+        </w:rPr>
+        <w:t>I have used Logistic Regression as the classifier (as the data contains non-</w:t>
+      </w:r>
+      <w:proofErr w:type="spellStart"/>
+      <w:r>
+        <w:rPr>
+          <w:rFonts w:cs="Times New Roman"/>
+        </w:rPr>
+        <w:t>boolean</w:t>
+      </w:r>
+      <w:proofErr w:type="spellEnd"/>
+      <w:r>
+        <w:rPr>
+          <w:rFonts w:cs="Times New Roman"/>
+        </w:rPr>
+        <w:t xml:space="preserve"> classes) which uses Gradient Descent to calculate its weights.</w:t>
+      </w:r>
+    </w:p>
+    <w:p>
+      <w:pPr>
+        <w:jc w:val="both"/>
+        <w:rPr>
+          <w:rFonts w:cs="Times New Roman"/>
+        </w:rPr>
+      </w:pPr>
+      <w:r>
+        <w:rPr>
+          <w:rFonts w:cs="Times New Roman"/>
+        </w:rPr>
+        <w:t>The following equations from Linear Regression by Tom Mitchell were very helpful in writing the code.</w:t>
+      </w:r>
+    </w:p>
+    <w:p>
+      <w:pPr>
+        <w:jc w:val="both"/>
+        <w:rPr>
+          <w:rFonts w:asciiTheme="majorHAnsi" w:hAnsiTheme="majorHAnsi" w:cs="Times New Roman"/>
+        </w:rPr>
+      </w:pPr>
+    </w:p>
+    <w:p>
+      <w:pPr>
+        <w:pStyle w:val="ListParagraph"/>
+        <w:autoSpaceDE w:val="0"/>
+        <w:autoSpaceDN w:val="0"/>
+        <w:spacing w:after="0" w:line="240" w:lineRule="auto"/>
+        <w:ind w:left="0"/>
+        <w:jc w:val="center"/>
+        <w:rPr>
+          <w:sz w:val="24"/>
+          <w:szCs w:val="24"/>
+        </w:rPr>
+      </w:pPr>
+      <w:r>
+        <w:rPr>
+          <w:noProof/>
+        </w:rPr>
+        <w:drawing>
+          <wp:inline distT="0" distB="0" distL="0" distR="0">
+            <wp:extent cx="3641169" cy="411480"/>
+            <wp:effectExtent l="0" t="0" r="0" b="7620"/>
+            <wp:docPr id="8" name="Picture 8" descr="cid:image001.jpg@01D07334.A5CA8130"/>
+            <wp:cNvGraphicFramePr>
+              <a:graphicFrameLocks xmlns:a="http://schemas.openxmlformats.org/drawingml/2006/main" noChangeAspect="1"/>
+            </wp:cNvGraphicFramePr>
+            <a:graphic xmlns:a="http://schemas.openxmlformats.org/drawingml/2006/main">
+              <a:graphicData uri="http://schemas.openxmlformats.org/drawingml/2006/picture">
+                <pic:pic xmlns:pic="http://schemas.openxmlformats.org/drawingml/2006/picture">
+                  <pic:nvPicPr>
+                    <pic:cNvPr id="0" name="Picture 3" descr="cid:image001.jpg@01D07334.A5CA8130"/>
+                    <pic:cNvPicPr>
+                      <a:picLocks noChangeAspect="1" noChangeArrowheads="1"/>
+                    </pic:cNvPicPr>
+                  </pic:nvPicPr>
+                  <pic:blipFill>
+                    <a:blip r:embed="rId5" r:link="rId6">
+                      <a:extLst>
+                        <a:ext uri="{28A0092B-C50C-407E-A947-70E740481C1C}">
+                          <a14:useLocalDpi xmlns:a14="http://schemas.microsoft.com/office/drawing/2010/main" val="0"/>
+                        </a:ext>
+                      </a:extLst>
+                    </a:blip>
+                    <a:srcRect/>
+                    <a:stretch>
+                      <a:fillRect/>
+                    </a:stretch>
+                  </pic:blipFill>
+                  <pic:spPr bwMode="auto">
+                    <a:xfrm>
+                      <a:off x="0" y="0"/>
+                      <a:ext cx="3848073" cy="434862"/>
+                    </a:xfrm>
+                    <a:prstGeom prst="rect">
+                      <a:avLst/>
+                    </a:prstGeom>
+                    <a:noFill/>
+                    <a:ln>
+                      <a:noFill/>
+                    </a:ln>
+                  </pic:spPr>
+                </pic:pic>
+              </a:graphicData>
+            </a:graphic>
+          </wp:inline>
+        </w:drawing>
+      </w:r>
+    </w:p>
+    <w:p>
+      <w:pPr>
+        <w:pStyle w:val="ListParagraph"/>
+        <w:autoSpaceDE w:val="0"/>
+        <w:autoSpaceDN w:val="0"/>
+        <w:spacing w:after="0" w:line="240" w:lineRule="auto"/>
+        <w:ind w:left="2160"/>
+        <w:rPr>
+          <w:sz w:val="24"/>
+          <w:szCs w:val="24"/>
+        </w:rPr>
+      </w:pPr>
+    </w:p>
+    <w:p>
+      <w:pPr>
+        <w:autoSpaceDE w:val="0"/>
+        <w:autoSpaceDN w:val="0"/>
+        <w:spacing w:after="0" w:line="240" w:lineRule="auto"/>
+        <w:jc w:val="center"/>
+        <w:rPr>
+          <w:sz w:val="24"/>
+          <w:szCs w:val="24"/>
+        </w:rPr>
+      </w:pPr>
+      <w:r>
+        <w:rPr>
+          <w:noProof/>
+        </w:rPr>
+        <w:drawing>
+          <wp:inline distT="0" distB="0" distL="0" distR="0">
+            <wp:extent cx="3360420" cy="434121"/>
+            <wp:effectExtent l="0" t="0" r="0" b="4445"/>
+            <wp:docPr id="7" name="Picture 7" descr="cid:image002.jpg@01D07334.A5CA8130"/>
+            <wp:cNvGraphicFramePr>
+              <a:graphicFrameLocks xmlns:a="http://schemas.openxmlformats.org/drawingml/2006/main" noChangeAspect="1"/>
+            </wp:cNvGraphicFramePr>
+            <a:graphic xmlns:a="http://schemas.openxmlformats.org/drawingml/2006/main">
+              <a:graphicData uri="http://schemas.openxmlformats.org/drawingml/2006/picture">
+                <pic:pic xmlns:pic="http://schemas.openxmlformats.org/drawingml/2006/picture">
+                  <pic:nvPicPr>
+                    <pic:cNvPr id="0" name="Picture 2" descr="cid:image002.jpg@01D07334.A5CA8130"/>
+                    <pic:cNvPicPr>
+                      <a:picLocks noChangeAspect="1" noChangeArrowheads="1"/>
+                    </pic:cNvPicPr>
+                  </pic:nvPicPr>
+                  <pic:blipFill>
+                    <a:blip r:embed="rId7" r:link="rId8">
+                      <a:extLst>
+                        <a:ext uri="{28A0092B-C50C-407E-A947-70E740481C1C}">
+                          <a14:useLocalDpi xmlns:a14="http://schemas.microsoft.com/office/drawing/2010/main" val="0"/>
+                        </a:ext>
+                      </a:extLst>
+                    </a:blip>
+                    <a:srcRect/>
+                    <a:stretch>
+                      <a:fillRect/>
+                    </a:stretch>
+                  </pic:blipFill>
+                  <pic:spPr bwMode="auto">
+                    <a:xfrm>
+                      <a:off x="0" y="0"/>
+                      <a:ext cx="3613824" cy="466857"/>
+                    </a:xfrm>
+                    <a:prstGeom prst="rect">
+                      <a:avLst/>
+                    </a:prstGeom>
+                    <a:noFill/>
+                    <a:ln>
+                      <a:noFill/>
+                    </a:ln>
+                  </pic:spPr>
+                </pic:pic>
+              </a:graphicData>
+            </a:graphic>
+          </wp:inline>
+        </w:drawing>
+      </w:r>
+    </w:p>
+    <w:p>
+      <w:pPr>
+        <w:autoSpaceDE w:val="0"/>
+        <w:autoSpaceDN w:val="0"/>
+        <w:spacing w:after="0" w:line="240" w:lineRule="auto"/>
+        <w:jc w:val="center"/>
+        <w:rPr>
+          <w:sz w:val="24"/>
+          <w:szCs w:val="24"/>
+        </w:rPr>
+      </w:pPr>
+    </w:p>
+    <w:p>
+      <w:pPr>
+        <w:autoSpaceDE w:val="0"/>
+        <w:autoSpaceDN w:val="0"/>
+        <w:spacing w:after="0" w:line="240" w:lineRule="auto"/>
+        <w:jc w:val="center"/>
+        <w:rPr>
+          <w:sz w:val="24"/>
+          <w:szCs w:val="24"/>
+        </w:rPr>
+      </w:pPr>
+      <w:r>
+        <w:rPr>
+          <w:noProof/>
+        </w:rPr>
+        <w:drawing>
+          <wp:inline distT="0" distB="0" distL="0" distR="0">
+            <wp:extent cx="3268980" cy="629500"/>
+            <wp:effectExtent l="0" t="0" r="7620" b="0"/>
+            <wp:docPr id="6" name="Picture 6" descr="cid:image003.jpg@01D07334.A5CA8130"/>
+            <wp:cNvGraphicFramePr>
+              <a:graphicFrameLocks xmlns:a="http://schemas.openxmlformats.org/drawingml/2006/main" noChangeAspect="1"/>
+            </wp:cNvGraphicFramePr>
+            <a:graphic xmlns:a="http://schemas.openxmlformats.org/drawingml/2006/main">
+              <a:graphicData uri="http://schemas.openxmlformats.org/drawingml/2006/picture">
+                <pic:pic xmlns:pic="http://schemas.openxmlformats.org/drawingml/2006/picture">
+                  <pic:nvPicPr>
+                    <pic:cNvPr id="0" name="Picture 1" descr="cid:image003.jpg@01D07334.A5CA8130"/>
+                    <pic:cNvPicPr>
+                      <a:picLocks noChangeAspect="1" noChangeArrowheads="1"/>
+                    </pic:cNvPicPr>
+                  </pic:nvPicPr>
+                  <pic:blipFill>
+                    <a:blip r:embed="rId9" r:link="rId10">
+                      <a:extLst>
+                        <a:ext uri="{28A0092B-C50C-407E-A947-70E740481C1C}">
+                          <a14:useLocalDpi xmlns:a14="http://schemas.microsoft.com/office/drawing/2010/main" val="0"/>
+                        </a:ext>
+                      </a:extLst>
+                    </a:blip>
+                    <a:srcRect/>
+                    <a:stretch>
+                      <a:fillRect/>
+                    </a:stretch>
+                  </pic:blipFill>
+                  <pic:spPr bwMode="auto">
+                    <a:xfrm>
+                      <a:off x="0" y="0"/>
+                      <a:ext cx="3381727" cy="651211"/>
+                    </a:xfrm>
+                    <a:prstGeom prst="rect">
+                      <a:avLst/>
+                    </a:prstGeom>
+                    <a:noFill/>
+                    <a:ln>
+                      <a:noFill/>
+                    </a:ln>
+                  </pic:spPr>
+                </pic:pic>
+              </a:graphicData>
+            </a:graphic>
+          </wp:inline>
+        </w:drawing>
+      </w:r>
+    </w:p>
+    <w:p>
+      <w:pPr>
+        <w:pStyle w:val="Heading2"/>
+      </w:pPr>
+      <w:r>
+        <w:lastRenderedPageBreak/>
+        <w:t>Matrix formulation:</w:t>
+      </w:r>
+    </w:p>
+    <w:p>
+      <w:pPr>
+        <w:jc w:val="both"/>
+        <w:rPr>
+          <w:rFonts w:asciiTheme="majorHAnsi" w:hAnsiTheme="majorHAnsi" w:cs="Times New Roman"/>
+        </w:rPr>
+      </w:pPr>
+    </w:p>
+    <w:p>
+      <w:pPr>
+        <w:jc w:val="both"/>
+        <w:rPr>
+          <w:rFonts w:asciiTheme="majorHAnsi" w:hAnsiTheme="majorHAnsi" w:cs="Times New Roman"/>
+        </w:rPr>
+      </w:pPr>
+      <w:r>
+        <w:rPr>
+          <w:noProof/>
+        </w:rPr>
+        <w:drawing>
+          <wp:inline distT="0" distB="0" distL="0" distR="0" wp14:anchorId="2428210F" wp14:editId="3289067B">
+            <wp:extent cx="5943600" cy="1508125"/>
+            <wp:effectExtent l="0" t="0" r="0" b="0"/>
+            <wp:docPr id="1" name="Picture 1"/>
+            <wp:cNvGraphicFramePr>
+              <a:graphicFrameLocks xmlns:a="http://schemas.openxmlformats.org/drawingml/2006/main" noChangeAspect="1"/>
+            </wp:cNvGraphicFramePr>
+            <a:graphic xmlns:a="http://schemas.openxmlformats.org/drawingml/2006/main">
+              <a:graphicData uri="http://schemas.openxmlformats.org/drawingml/2006/picture">
+                <pic:pic xmlns:pic="http://schemas.openxmlformats.org/drawingml/2006/picture">
+                  <pic:nvPicPr>
+                    <pic:cNvPr id="1" name=""/>
+                    <pic:cNvPicPr/>
+                  </pic:nvPicPr>
+                  <pic:blipFill>
+                    <a:blip r:embed="rId11"/>
+                    <a:stretch>
+                      <a:fillRect/>
+                    </a:stretch>
+                  </pic:blipFill>
+                  <pic:spPr>
+                    <a:xfrm>
+                      <a:off x="0" y="0"/>
+                      <a:ext cx="5943600" cy="1508125"/>
+                    </a:xfrm>
+                    <a:prstGeom prst="rect">
+                      <a:avLst/>
+                    </a:prstGeom>
+                  </pic:spPr>
+                </pic:pic>
+              </a:graphicData>
+            </a:graphic>
+          </wp:inline>
+        </w:drawing>
+      </w:r>
+    </w:p>
+    <w:p>
+      <w:pPr>
+        <w:jc w:val="both"/>
+        <w:rPr>
+          <w:rFonts w:asciiTheme="majorHAnsi" w:hAnsiTheme="majorHAnsi" w:cs="Times New Roman"/>
+        </w:rPr>
+      </w:pPr>
+    </w:p>
+    <w:p>
+      <w:pPr>
+        <w:pStyle w:val="Heading2"/>
+        <w:spacing w:line="360" w:lineRule="auto"/>
+      </w:pPr>
+      <w:r>
+        <w:t>A) Use the 1000 first FFT components as features.</w:t>
+      </w:r>
+    </w:p>
+    <w:p>
+      <w:pPr>
+        <w:pStyle w:val="ListParagraph"/>
+        <w:numPr>
+          <w:ilvl w:val="0"/>
+          <w:numId w:val="3"/>
+        </w:numPr>
+        <w:ind w:left="540"/>
+        <w:jc w:val="both"/>
+      </w:pPr>
+      <w:r>
+        <w:t>I have generated the FFT features from the data provided and formulated a matrix of size (600x1000).</w:t>
+      </w:r>
+    </w:p>
+    <w:p>
+      <w:pPr>
+        <w:pStyle w:val="ListParagraph"/>
+        <w:numPr>
+          <w:ilvl w:val="0"/>
+          <w:numId w:val="3"/>
+        </w:numPr>
+        <w:ind w:left="540"/>
+        <w:jc w:val="both"/>
+      </w:pPr>
+      <w:r>
+        <w:t>Then separated the data into train and test matrices using k-fold cross validation where k = 10.</w:t>
+      </w:r>
+    </w:p>
+    <w:p>
+      <w:pPr>
+        <w:pStyle w:val="ListParagraph"/>
+        <w:numPr>
+          <w:ilvl w:val="0"/>
+          <w:numId w:val="3"/>
+        </w:numPr>
+        <w:ind w:left="540"/>
+        <w:jc w:val="both"/>
+      </w:pPr>
+      <w:r>
+        <w:t>Performed normalization on features and not on the entire data which removes the bias on certain features.</w:t>
+      </w:r>
+    </w:p>
+    <w:p>
+      <w:pPr>
+        <w:pStyle w:val="ListParagraph"/>
+        <w:numPr>
+          <w:ilvl w:val="0"/>
+          <w:numId w:val="3"/>
+        </w:numPr>
+        <w:ind w:left="540"/>
+        <w:jc w:val="both"/>
+      </w:pPr>
+      <w:r>
+        <w:t>Performed Logistic Regression using Gradient Descent method for 300 iterations.</w:t>
+      </w:r>
+    </w:p>
+    <w:p>
+      <w:pPr>
+        <w:pStyle w:val="ListParagraph"/>
+        <w:numPr>
+          <w:ilvl w:val="0"/>
+          <w:numId w:val="3"/>
+        </w:numPr>
+        <w:ind w:left="540"/>
+        <w:jc w:val="both"/>
+      </w:pPr>
+      <w:r>
+        <w:t>I have got an average accuracy rate of 52% for all the 10 folds data.</w:t>
+      </w:r>
+    </w:p>
+    <w:p>
+      <w:pPr>
+        <w:pStyle w:val="ListParagraph"/>
+        <w:numPr>
+          <w:ilvl w:val="0"/>
+          <w:numId w:val="3"/>
+        </w:numPr>
+        <w:ind w:left="540"/>
+        <w:jc w:val="both"/>
+      </w:pPr>
+      <w:r>
+        <w:t>Following are the Accuracies and Confusion Matrices for all 10 folds data.</w:t>
+      </w:r>
+      <w:r>
+        <w:t xml:space="preserve"> </w:t>
+      </w:r>
+    </w:p>
+    <w:p>
+      <w:pPr>
+        <w:pStyle w:val="ListParagraph"/>
+        <w:ind w:left="540"/>
+        <w:jc w:val="both"/>
+      </w:pPr>
+      <w:r>
+        <w:t xml:space="preserve">Confusion Matrix follows the order: </w:t>
+      </w:r>
+      <w:r>
+        <w:t>'classical', 'country', 'jazz', 'metal', 'pop', 'rock'</w:t>
+      </w:r>
+      <w:r>
+        <w:t xml:space="preserve"> </w:t>
+      </w:r>
+    </w:p>
+    <w:p>
+      <w:pPr>
+        <w:pStyle w:val="ListParagraph"/>
+        <w:ind w:left="540"/>
+        <w:jc w:val="both"/>
+      </w:pPr>
+      <w:r>
+        <w:t>(</w:t>
+      </w:r>
+      <w:r>
+        <w:t>Actual vs Classification</w:t>
+      </w:r>
+      <w:r>
+        <w:t>)</w:t>
+      </w:r>
+    </w:p>
+    <w:p>
+      <w:pPr>
+        <w:pStyle w:val="ListParagraph"/>
+        <w:ind w:left="540"/>
+        <w:jc w:val="both"/>
+      </w:pPr>
+    </w:p>
+    <w:p>
+      <w:pPr>
+        <w:pStyle w:val="ListParagraph"/>
+        <w:ind w:left="540"/>
+      </w:pPr>
+      <w:r>
+        <w:rPr>
+          <w:noProof/>
+        </w:rPr>
+        <w:drawing>
+          <wp:inline distT="0" distB="0" distL="0" distR="0" wp14:anchorId="6D3F805F" wp14:editId="4ECBCE6C">
+            <wp:extent cx="5097780" cy="2183439"/>
+            <wp:effectExtent l="0" t="0" r="7620" b="7620"/>
+            <wp:docPr id="2" name="Picture 2"/>
+            <wp:cNvGraphicFramePr>
+              <a:graphicFrameLocks xmlns:a="http://schemas.openxmlformats.org/drawingml/2006/main" noChangeAspect="1"/>
+            </wp:cNvGraphicFramePr>
+            <a:graphic xmlns:a="http://schemas.openxmlformats.org/drawingml/2006/main">
+              <a:graphicData uri="http://schemas.openxmlformats.org/drawingml/2006/picture">
+                <pic:pic xmlns:pic="http://schemas.openxmlformats.org/drawingml/2006/picture">
+                  <pic:nvPicPr>
+                    <pic:cNvPr id="1" name=""/>
+                    <pic:cNvPicPr/>
+                  </pic:nvPicPr>
+                  <pic:blipFill>
+                    <a:blip r:embed="rId12"/>
+                    <a:stretch>
+                      <a:fillRect/>
+                    </a:stretch>
+                  </pic:blipFill>
+                  <pic:spPr>
+                    <a:xfrm>
+                      <a:off x="0" y="0"/>
+                      <a:ext cx="5145294" cy="2203790"/>
+                    </a:xfrm>
+                    <a:prstGeom prst="rect">
+                      <a:avLst/>
+                    </a:prstGeom>
+                  </pic:spPr>
+                </pic:pic>
+              </a:graphicData>
+            </a:graphic>
+          </wp:inline>
+        </w:drawing>
+      </w:r>
+    </w:p>
+    <w:p>
+      <w:pPr>
+        <w:pStyle w:val="ListParagraph"/>
+        <w:ind w:left="540"/>
+      </w:pPr>
+    </w:p>
+    <w:p>
+      <w:pPr>
+        <w:pStyle w:val="ListParagraph"/>
+        <w:numPr>
+          <w:ilvl w:val="0"/>
+          <w:numId w:val="3"/>
+        </w:numPr>
+        <w:ind w:left="540"/>
+      </w:pPr>
+      <w:proofErr w:type="spellStart"/>
+      <w:r>
+        <w:t>Avg</w:t>
+      </w:r>
+      <w:proofErr w:type="spellEnd"/>
+      <w:r>
+        <w:t xml:space="preserve"> of all folds </w:t>
+      </w:r>
+      <w:proofErr w:type="gramStart"/>
+      <w:r>
+        <w:t>accuracies :</w:t>
+      </w:r>
+      <w:proofErr w:type="gramEnd"/>
+      <w:r>
+        <w:t xml:space="preserve"> 0.52</w:t>
+      </w:r>
+      <w:r>
+        <w:t xml:space="preserve"> (52%)</w:t>
+      </w:r>
+    </w:p>
+    <w:p>
+      <w:pPr>
+        <w:pStyle w:val="ListParagraph"/>
+        <w:numPr>
+          <w:ilvl w:val="0"/>
+          <w:numId w:val="3"/>
+        </w:numPr>
+        <w:ind w:left="540"/>
+      </w:pPr>
+      <w:r>
+        <w:t>From the confusion matrices above, ‘metal, ‘pop’, ’rock’ are similar to each other.</w:t>
+      </w:r>
+    </w:p>
+    <w:p>
+      <w:pPr>
+        <w:pStyle w:val="ListParagraph"/>
+        <w:numPr>
+          <w:ilvl w:val="0"/>
+          <w:numId w:val="3"/>
+        </w:numPr>
+        <w:ind w:left="540"/>
+      </w:pPr>
+      <w:r>
+        <w:t>This</w:t>
+      </w:r>
+      <w:r>
+        <w:t xml:space="preserve"> </w:t>
+      </w:r>
+      <w:r>
+        <w:t>misclassification</w:t>
+      </w:r>
+      <w:r>
+        <w:t xml:space="preserve"> may be due to the similar frequencies in the songs which may be due to the use of similar instruments.</w:t>
+      </w:r>
+      <w:r>
+        <w:t xml:space="preserve"> Due to this </w:t>
+      </w:r>
+      <w:r>
+        <w:t xml:space="preserve">some of the songs </w:t>
+      </w:r>
+      <w:r>
+        <w:t>may have become biased</w:t>
+      </w:r>
+      <w:r>
+        <w:t xml:space="preserve"> towards other genres</w:t>
+      </w:r>
+      <w:r>
+        <w:t>.</w:t>
+      </w:r>
+    </w:p>
+    <w:p>
+      <w:pPr>
+        <w:pStyle w:val="ListParagraph"/>
+        <w:ind w:left="540"/>
+      </w:pPr>
+    </w:p>
+    <w:p>
+      <w:pPr>
+        <w:pStyle w:val="Heading2"/>
+        <w:spacing w:line="360" w:lineRule="auto"/>
+      </w:pPr>
+      <w:r>
+        <w:lastRenderedPageBreak/>
+        <w:t>B) Using your knowledge from the previous homework, design a method to rank the FFT components and select the best 20 per genre. Use the selected 120 features to classify the data set. Explain how this step affects your accuracy.</w:t>
+      </w:r>
+    </w:p>
+    <w:p>
+      <w:pPr>
+        <w:pStyle w:val="ListParagraph"/>
+        <w:numPr>
+          <w:ilvl w:val="0"/>
+          <w:numId w:val="3"/>
+        </w:numPr>
+        <w:ind w:left="540"/>
+        <w:jc w:val="both"/>
+      </w:pPr>
+      <w:r>
+        <w:t>I have generated the FFT features from the data provided and formulated a matrix of size (600x1000).</w:t>
+      </w:r>
+    </w:p>
+    <w:p>
+      <w:pPr>
+        <w:pStyle w:val="ListParagraph"/>
+        <w:numPr>
+          <w:ilvl w:val="0"/>
+          <w:numId w:val="3"/>
+        </w:numPr>
+        <w:ind w:left="540"/>
+        <w:jc w:val="both"/>
+      </w:pPr>
+      <w:r>
+        <w:t>Select a genre and compute Standard Deviation of the features in the data per genre (100x1000). This forms matrix of size (1x1000).</w:t>
+      </w:r>
+    </w:p>
+    <w:p>
+      <w:pPr>
+        <w:pStyle w:val="ListParagraph"/>
+        <w:numPr>
+          <w:ilvl w:val="0"/>
+          <w:numId w:val="3"/>
+        </w:numPr>
+        <w:ind w:left="540"/>
+        <w:jc w:val="both"/>
+      </w:pPr>
+      <w:r>
+        <w:t>Compute Standard Deviation of the features for entire data (600x1000). This forms matrix of size (1x1000).</w:t>
+      </w:r>
+    </w:p>
+    <w:p>
+      <w:pPr>
+        <w:pStyle w:val="ListParagraph"/>
+        <w:numPr>
+          <w:ilvl w:val="0"/>
+          <w:numId w:val="3"/>
+        </w:numPr>
+        <w:ind w:left="540"/>
+        <w:jc w:val="both"/>
+      </w:pPr>
+      <w:r>
+        <w:t>Compute the difference between the two resultant matrices.</w:t>
+      </w:r>
+    </w:p>
+    <w:p>
+      <w:pPr>
+        <w:pStyle w:val="ListParagraph"/>
+        <w:numPr>
+          <w:ilvl w:val="0"/>
+          <w:numId w:val="3"/>
+        </w:numPr>
+        <w:ind w:left="540"/>
+        <w:jc w:val="both"/>
+      </w:pPr>
+      <w:r>
+        <w:t>Select the indexes of top 20 Standard Deviation values from the matrix in the previous step.</w:t>
+      </w:r>
+    </w:p>
+    <w:p>
+      <w:pPr>
+        <w:pStyle w:val="ListParagraph"/>
+        <w:numPr>
+          <w:ilvl w:val="0"/>
+          <w:numId w:val="3"/>
+        </w:numPr>
+        <w:ind w:left="540"/>
+        <w:jc w:val="both"/>
+      </w:pPr>
+      <w:r>
+        <w:t>For the selected indexes, extract the data from those 20 features. So the new matrix formed is of the size (100x20).</w:t>
+      </w:r>
+    </w:p>
+    <w:p>
+      <w:pPr>
+        <w:pStyle w:val="ListParagraph"/>
+        <w:numPr>
+          <w:ilvl w:val="0"/>
+          <w:numId w:val="3"/>
+        </w:numPr>
+        <w:ind w:left="540"/>
+        <w:jc w:val="both"/>
+      </w:pPr>
+      <w:r>
+        <w:t>Repeat these steps for all the genres.</w:t>
+      </w:r>
+    </w:p>
+    <w:p>
+      <w:pPr>
+        <w:pStyle w:val="ListParagraph"/>
+        <w:numPr>
+          <w:ilvl w:val="0"/>
+          <w:numId w:val="3"/>
+        </w:numPr>
+        <w:ind w:left="540"/>
+        <w:jc w:val="both"/>
+      </w:pPr>
+      <w:r>
+        <w:t>Append all the matrices using “</w:t>
+      </w:r>
+      <w:proofErr w:type="spellStart"/>
+      <w:r>
+        <w:t>np.r</w:t>
+      </w:r>
+      <w:proofErr w:type="spellEnd"/>
+      <w:r>
+        <w:t>_” which forms matrix of size (600x20) which constitutes of all the genre data across 120 features.</w:t>
+      </w:r>
+    </w:p>
+    <w:p>
+      <w:pPr>
+        <w:pStyle w:val="ListParagraph"/>
+        <w:numPr>
+          <w:ilvl w:val="0"/>
+          <w:numId w:val="3"/>
+        </w:numPr>
+        <w:ind w:left="540"/>
+        <w:jc w:val="both"/>
+      </w:pPr>
+      <w:r>
+        <w:t>For the generated data, performed Logistic Regression using Gradient Descent for 300 iterations.</w:t>
+      </w:r>
+    </w:p>
+    <w:p>
+      <w:pPr>
+        <w:pStyle w:val="ListParagraph"/>
+        <w:numPr>
+          <w:ilvl w:val="0"/>
+          <w:numId w:val="3"/>
+        </w:numPr>
+        <w:ind w:left="540"/>
+        <w:jc w:val="both"/>
+      </w:pPr>
+      <w:r>
+        <w:t xml:space="preserve">Following are the Accuracies and Confusion Matrices for all 10 folds data. </w:t>
+      </w:r>
+    </w:p>
+    <w:p>
+      <w:pPr>
+        <w:pStyle w:val="ListParagraph"/>
+        <w:ind w:left="540"/>
+        <w:jc w:val="both"/>
+      </w:pPr>
+      <w:r>
+        <w:t xml:space="preserve">Confusion Matrix follows the order: </w:t>
+      </w:r>
+      <w:r>
+        <w:t>'classical', 'country', 'jazz', 'metal', 'pop', 'rock'</w:t>
+      </w:r>
+    </w:p>
+    <w:p>
+      <w:pPr>
+        <w:pStyle w:val="ListParagraph"/>
+        <w:ind w:left="540"/>
+      </w:pPr>
+      <w:r>
+        <w:t>(</w:t>
+      </w:r>
+      <w:r>
+        <w:t>Actual vs Classification</w:t>
+      </w:r>
+      <w:r>
+        <w:t>)</w:t>
+      </w:r>
+    </w:p>
+    <w:p>
+      <w:pPr>
+        <w:pStyle w:val="ListParagraph"/>
+        <w:ind w:left="540"/>
+      </w:pPr>
+    </w:p>
+    <w:p>
+      <w:pPr>
+        <w:pStyle w:val="ListParagraph"/>
+        <w:ind w:left="540"/>
+      </w:pPr>
+      <w:r>
+        <w:rPr>
+          <w:noProof/>
+        </w:rPr>
+        <w:drawing>
+          <wp:inline distT="0" distB="0" distL="0" distR="0" wp14:anchorId="29B46D03" wp14:editId="09C6C976">
+            <wp:extent cx="4998720" cy="2098288"/>
+            <wp:effectExtent l="0" t="0" r="0" b="0"/>
+            <wp:docPr id="4" name="Picture 4"/>
+            <wp:cNvGraphicFramePr>
+              <a:graphicFrameLocks xmlns:a="http://schemas.openxmlformats.org/drawingml/2006/main" noChangeAspect="1"/>
+            </wp:cNvGraphicFramePr>
+            <a:graphic xmlns:a="http://schemas.openxmlformats.org/drawingml/2006/main">
+              <a:graphicData uri="http://schemas.openxmlformats.org/drawingml/2006/picture">
+                <pic:pic xmlns:pic="http://schemas.openxmlformats.org/drawingml/2006/picture">
+                  <pic:nvPicPr>
+                    <pic:cNvPr id="1" name=""/>
+                    <pic:cNvPicPr/>
+                  </pic:nvPicPr>
+                  <pic:blipFill>
+                    <a:blip r:embed="rId13"/>
+                    <a:stretch>
+                      <a:fillRect/>
+                    </a:stretch>
+                  </pic:blipFill>
+                  <pic:spPr>
+                    <a:xfrm>
+                      <a:off x="0" y="0"/>
+                      <a:ext cx="5021483" cy="2107843"/>
+                    </a:xfrm>
+                    <a:prstGeom prst="rect">
+                      <a:avLst/>
+                    </a:prstGeom>
+                  </pic:spPr>
+                </pic:pic>
+              </a:graphicData>
+            </a:graphic>
+          </wp:inline>
+        </w:drawing>
+      </w:r>
+    </w:p>
+    <w:p>
+      <w:pPr>
+        <w:pStyle w:val="ListParagraph"/>
+        <w:ind w:left="540"/>
+      </w:pPr>
+    </w:p>
+    <w:p>
+      <w:pPr>
+        <w:pStyle w:val="ListParagraph"/>
+        <w:numPr>
+          <w:ilvl w:val="0"/>
+          <w:numId w:val="3"/>
+        </w:numPr>
+        <w:ind w:left="540"/>
+      </w:pPr>
+      <w:proofErr w:type="spellStart"/>
+      <w:r>
+        <w:t>Avg</w:t>
+      </w:r>
+      <w:proofErr w:type="spellEnd"/>
+      <w:r>
+        <w:t xml:space="preserve"> of all folds </w:t>
+      </w:r>
+      <w:proofErr w:type="gramStart"/>
+      <w:r>
+        <w:t>accuracies :</w:t>
+      </w:r>
+      <w:proofErr w:type="gramEnd"/>
+      <w:r>
+        <w:t xml:space="preserve"> </w:t>
+      </w:r>
+      <w:r>
+        <w:t>0.623</w:t>
+      </w:r>
+      <w:r>
+        <w:t xml:space="preserve"> (62.3%)</w:t>
+      </w:r>
+    </w:p>
+    <w:p>
+      <w:pPr>
+        <w:pStyle w:val="ListParagraph"/>
+        <w:numPr>
+          <w:ilvl w:val="0"/>
+          <w:numId w:val="3"/>
+        </w:numPr>
+        <w:ind w:left="540"/>
+      </w:pPr>
+      <w:r>
+        <w:t>This increased average accuracy around 10% although 880 features are removed from the data.</w:t>
+      </w:r>
+    </w:p>
+    <w:p>
+      <w:pPr>
+        <w:pStyle w:val="ListParagraph"/>
+        <w:numPr>
+          <w:ilvl w:val="0"/>
+          <w:numId w:val="3"/>
+        </w:numPr>
+        <w:ind w:left="540"/>
+      </w:pPr>
+      <w:r>
+        <w:t xml:space="preserve">Some of the songs in Jazz are classified into classical and country. Also </w:t>
+      </w:r>
+      <w:proofErr w:type="gramStart"/>
+      <w:r>
+        <w:t>Jazz</w:t>
+      </w:r>
+      <w:proofErr w:type="gramEnd"/>
+      <w:r>
+        <w:t xml:space="preserve"> and Pop are similarly classified.</w:t>
+      </w:r>
+    </w:p>
+    <w:p>
+      <w:pPr>
+        <w:pStyle w:val="ListParagraph"/>
+        <w:numPr>
+          <w:ilvl w:val="0"/>
+          <w:numId w:val="3"/>
+        </w:numPr>
+        <w:ind w:left="540"/>
+      </w:pPr>
+      <w:r>
+        <w:t xml:space="preserve">This </w:t>
+      </w:r>
+      <w:r>
+        <w:t>misclassification</w:t>
+      </w:r>
+      <w:r>
+        <w:t xml:space="preserve"> may be due to the selection of similar features</w:t>
+      </w:r>
+      <w:r>
+        <w:t xml:space="preserve"> during the selection of best 20 features across the genres.</w:t>
+      </w:r>
+      <w:r>
+        <w:t xml:space="preserve"> Due to this some of the songs may have become biased towards other genres.</w:t>
+      </w:r>
+    </w:p>
+    <w:p>
+      <w:pPr>
+        <w:pStyle w:val="Heading2"/>
+        <w:spacing w:line="360" w:lineRule="auto"/>
+      </w:pPr>
+      <w:r>
+        <w:lastRenderedPageBreak/>
+        <w:t>C)</w:t>
+      </w:r>
+      <w:r>
+        <w:t xml:space="preserve"> </w:t>
+      </w:r>
+      <w:r>
+        <w:t>Using MFCC features</w:t>
+      </w:r>
+      <w:r>
+        <w:t>.</w:t>
+      </w:r>
+    </w:p>
+    <w:p>
+      <w:pPr>
+        <w:pStyle w:val="ListParagraph"/>
+        <w:numPr>
+          <w:ilvl w:val="0"/>
+          <w:numId w:val="3"/>
+        </w:numPr>
+        <w:ind w:left="540"/>
+        <w:jc w:val="both"/>
+      </w:pPr>
+      <w:r>
+        <w:t>Extracting features using MFCC took less time than FFT. Also it has 13 features compared to 1000 features of FFT. This made the computations lesser and thereby decreasing the execution time.</w:t>
+      </w:r>
+    </w:p>
+    <w:p>
+      <w:pPr>
+        <w:pStyle w:val="ListParagraph"/>
+        <w:numPr>
+          <w:ilvl w:val="0"/>
+          <w:numId w:val="3"/>
+        </w:numPr>
+        <w:ind w:left="540"/>
+        <w:jc w:val="both"/>
+      </w:pPr>
+      <w:r>
+        <w:t>Then separated the data into train and test matrices using k-fold cross validation where k = 10.</w:t>
+      </w:r>
+    </w:p>
+    <w:p>
+      <w:pPr>
+        <w:pStyle w:val="ListParagraph"/>
+        <w:numPr>
+          <w:ilvl w:val="0"/>
+          <w:numId w:val="3"/>
+        </w:numPr>
+        <w:ind w:left="540"/>
+        <w:jc w:val="both"/>
+      </w:pPr>
+      <w:r>
+        <w:t>Performed normalization on features and not on the entire data which removes the bias on certain features.</w:t>
+      </w:r>
+    </w:p>
+    <w:p>
+      <w:pPr>
+        <w:pStyle w:val="ListParagraph"/>
+        <w:numPr>
+          <w:ilvl w:val="0"/>
+          <w:numId w:val="3"/>
+        </w:numPr>
+        <w:ind w:left="540"/>
+        <w:jc w:val="both"/>
+      </w:pPr>
+      <w:r>
+        <w:t>Performed Logistic Regression using Gradient Descent method for 300 iterations.</w:t>
+      </w:r>
+    </w:p>
+    <w:p>
+      <w:pPr>
+        <w:pStyle w:val="ListParagraph"/>
+        <w:numPr>
+          <w:ilvl w:val="0"/>
+          <w:numId w:val="3"/>
+        </w:numPr>
+        <w:ind w:left="540"/>
+      </w:pPr>
+      <w:r>
+        <w:t>I have got an average accuracy rate of 52% for all the 10 folds data.</w:t>
+      </w:r>
+    </w:p>
+    <w:p>
+      <w:pPr>
+        <w:pStyle w:val="ListParagraph"/>
+        <w:numPr>
+          <w:ilvl w:val="0"/>
+          <w:numId w:val="3"/>
+        </w:numPr>
+        <w:ind w:left="540"/>
+      </w:pPr>
+      <w:r>
+        <w:t xml:space="preserve">Following are the Accuracies and Confusion Matrices for all 10 folds data. </w:t>
+      </w:r>
+    </w:p>
+    <w:p>
+      <w:pPr>
+        <w:pStyle w:val="ListParagraph"/>
+        <w:ind w:left="540"/>
+      </w:pPr>
+      <w:r>
+        <w:t xml:space="preserve">Confusion Matrix follows the order: </w:t>
+      </w:r>
+      <w:r>
+        <w:t>'classical', 'country', 'jazz', 'metal', 'pop', 'rock'</w:t>
+      </w:r>
+    </w:p>
+    <w:p>
+      <w:pPr>
+        <w:pStyle w:val="ListParagraph"/>
+        <w:ind w:left="540"/>
+      </w:pPr>
+      <w:r>
+        <w:t>(</w:t>
+      </w:r>
+      <w:r>
+        <w:t>Actual vs Classification</w:t>
+      </w:r>
+      <w:r>
+        <w:t>)</w:t>
+      </w:r>
+    </w:p>
+    <w:p>
+      <w:pPr>
+        <w:pStyle w:val="ListParagraph"/>
+        <w:ind w:left="540"/>
+      </w:pPr>
+    </w:p>
+    <w:p>
+      <w:pPr>
+        <w:pStyle w:val="ListParagraph"/>
+        <w:ind w:left="540"/>
+      </w:pPr>
+      <w:r>
+        <w:rPr>
+          <w:noProof/>
+        </w:rPr>
+        <w:drawing>
+          <wp:inline distT="0" distB="0" distL="0" distR="0" wp14:anchorId="65B423B6" wp14:editId="303B8891">
+            <wp:extent cx="5044440" cy="2123409"/>
+            <wp:effectExtent l="0" t="0" r="3810" b="0"/>
+            <wp:docPr id="5" name="Picture 5"/>
+            <wp:cNvGraphicFramePr>
+              <a:graphicFrameLocks xmlns:a="http://schemas.openxmlformats.org/drawingml/2006/main" noChangeAspect="1"/>
+            </wp:cNvGraphicFramePr>
+            <a:graphic xmlns:a="http://schemas.openxmlformats.org/drawingml/2006/main">
+              <a:graphicData uri="http://schemas.openxmlformats.org/drawingml/2006/picture">
+                <pic:pic xmlns:pic="http://schemas.openxmlformats.org/drawingml/2006/picture">
+                  <pic:nvPicPr>
+                    <pic:cNvPr id="1" name=""/>
+                    <pic:cNvPicPr/>
+                  </pic:nvPicPr>
+                  <pic:blipFill>
+                    <a:blip r:embed="rId14"/>
+                    <a:stretch>
+                      <a:fillRect/>
+                    </a:stretch>
+                  </pic:blipFill>
+                  <pic:spPr>
+                    <a:xfrm>
+                      <a:off x="0" y="0"/>
+                      <a:ext cx="5094102" cy="2144314"/>
+                    </a:xfrm>
+                    <a:prstGeom prst="rect">
+                      <a:avLst/>
+                    </a:prstGeom>
+                  </pic:spPr>
+                </pic:pic>
+              </a:graphicData>
+            </a:graphic>
+          </wp:inline>
+        </w:drawing>
+      </w:r>
+    </w:p>
+    <w:p>
+      <w:pPr>
+        <w:pStyle w:val="ListParagraph"/>
+        <w:ind w:left="540"/>
+      </w:pPr>
+    </w:p>
+    <w:p>
+      <w:pPr>
+        <w:pStyle w:val="ListParagraph"/>
+        <w:numPr>
+          <w:ilvl w:val="0"/>
+          <w:numId w:val="3"/>
+        </w:numPr>
+        <w:ind w:left="540"/>
+      </w:pPr>
+      <w:proofErr w:type="spellStart"/>
+      <w:r>
+        <w:t>Avg</w:t>
+      </w:r>
+      <w:proofErr w:type="spellEnd"/>
+      <w:r>
+        <w:t xml:space="preserve"> of all folds </w:t>
+      </w:r>
+      <w:proofErr w:type="gramStart"/>
+      <w:r>
+        <w:t>accuracies :</w:t>
+      </w:r>
+      <w:proofErr w:type="gramEnd"/>
+      <w:r>
+        <w:t xml:space="preserve"> 0.7</w:t>
+      </w:r>
+      <w:r>
+        <w:t>0 (70%)</w:t>
+      </w:r>
+    </w:p>
+    <w:p>
+      <w:pPr>
+        <w:pStyle w:val="ListParagraph"/>
+        <w:numPr>
+          <w:ilvl w:val="0"/>
+          <w:numId w:val="3"/>
+        </w:numPr>
+        <w:ind w:left="540"/>
+      </w:pPr>
+      <w:r>
+        <w:t>In MFCC</w:t>
+      </w:r>
+      <w:r>
+        <w:t xml:space="preserve"> –</w:t>
+      </w:r>
+      <w:r>
+        <w:t xml:space="preserve"> </w:t>
+      </w:r>
+    </w:p>
+    <w:p>
+      <w:pPr>
+        <w:pStyle w:val="ListParagraph"/>
+        <w:numPr>
+          <w:ilvl w:val="1"/>
+          <w:numId w:val="3"/>
+        </w:numPr>
+      </w:pPr>
+      <w:r>
+        <w:t>Jazz, country</w:t>
+      </w:r>
+      <w:r>
+        <w:t xml:space="preserve"> are similar to each other.</w:t>
+      </w:r>
+    </w:p>
+    <w:p>
+      <w:pPr>
+        <w:pStyle w:val="ListParagraph"/>
+        <w:numPr>
+          <w:ilvl w:val="1"/>
+          <w:numId w:val="3"/>
+        </w:numPr>
+      </w:pPr>
+      <w:r>
+        <w:t>Metal, rock are similar to each other</w:t>
+      </w:r>
+    </w:p>
+    <w:p>
+      <w:pPr>
+        <w:pStyle w:val="ListParagraph"/>
+        <w:ind w:left="1440"/>
+      </w:pPr>
+    </w:p>
+    <w:p>
+      <w:pPr>
+        <w:pStyle w:val="Heading1"/>
+        <w:numPr>
+          <w:ilvl w:val="0"/>
+          <w:numId w:val="2"/>
+        </w:numPr>
+        <w:ind w:left="360"/>
+      </w:pPr>
+      <w:r>
+        <w:t>Conclusions</w:t>
+      </w:r>
+    </w:p>
+    <w:p/>
+    <w:p>
+      <w:pPr>
+        <w:pStyle w:val="ListParagraph"/>
+        <w:numPr>
+          <w:ilvl w:val="0"/>
+          <w:numId w:val="3"/>
+        </w:numPr>
+        <w:jc w:val="both"/>
+      </w:pPr>
+      <w:r>
+        <w:t>FFT didn’t produce high accuracy as MFCC</w:t>
+      </w:r>
+    </w:p>
+    <w:p>
+      <w:pPr>
+        <w:pStyle w:val="ListParagraph"/>
+        <w:numPr>
+          <w:ilvl w:val="0"/>
+          <w:numId w:val="3"/>
+        </w:numPr>
+        <w:jc w:val="both"/>
+      </w:pPr>
+      <w:r>
+        <w:t>But selecting top 20 features per genre increased the accuracy rate.</w:t>
+      </w:r>
+    </w:p>
+    <w:p>
+      <w:pPr>
+        <w:pStyle w:val="ListParagraph"/>
+        <w:numPr>
+          <w:ilvl w:val="0"/>
+          <w:numId w:val="3"/>
+        </w:numPr>
+        <w:jc w:val="both"/>
+      </w:pPr>
+      <w:r>
+        <w:t>MFCC produced high accuracy results and the execution time is very less compared to FFT.</w:t>
+      </w:r>
+    </w:p>
+    <w:p>
+      <w:pPr>
+        <w:pStyle w:val="ListParagraph"/>
+        <w:numPr>
+          <w:ilvl w:val="0"/>
+          <w:numId w:val="3"/>
+        </w:numPr>
+        <w:jc w:val="both"/>
+      </w:pPr>
+      <w:r>
+        <w:t>This classification can further be improved by taking more features into consideration, although it increases the execution time, to improve the training weights and thereby increase accuracy.</w:t>
+      </w:r>
+    </w:p>
+    <w:p>
+      <w:pPr>
+        <w:pStyle w:val="ListParagraph"/>
+        <w:numPr>
+          <w:ilvl w:val="0"/>
+          <w:numId w:val="3"/>
+        </w:numPr>
+        <w:jc w:val="both"/>
+      </w:pPr>
+      <w:r>
+        <w:t xml:space="preserve">Another way it can be improved is by using Logistic Regression over </w:t>
+      </w:r>
+      <w:proofErr w:type="spellStart"/>
+      <w:r>
+        <w:t>Bernouli</w:t>
+      </w:r>
+      <w:proofErr w:type="spellEnd"/>
+      <w:r>
+        <w:t xml:space="preserve"> Distribution, where Y is a Boolean. This means that, the Logistic Regression method checks whether the song belongs to a particular genre or not. This check is done against all the genres in the experiment. Then take the </w:t>
+      </w:r>
+      <w:proofErr w:type="spellStart"/>
+      <w:r>
+        <w:t>argmax</w:t>
+      </w:r>
+      <w:proofErr w:type="spellEnd"/>
+      <w:r>
+        <w:t xml:space="preserve"> of the Boolean value</w:t>
+      </w:r>
+      <w:r>
+        <w:t>s</w:t>
+      </w:r>
+      <w:r>
+        <w:t xml:space="preserve">, the index at which gives the genre of </w:t>
+      </w:r>
+      <w:r>
+        <w:t>a</w:t>
+      </w:r>
+      <w:r>
+        <w:t xml:space="preserve"> particular song.</w:t>
+      </w:r>
+    </w:p>
+    <w:p>
+      <w:pPr>
+        <w:jc w:val="both"/>
+      </w:pPr>
+    </w:p>
+    <w:p>
+      <w:pPr>
+        <w:pStyle w:val="Heading1"/>
+        <w:numPr>
+          <w:ilvl w:val="0"/>
+          <w:numId w:val="2"/>
+        </w:numPr>
+        <w:ind w:left="360"/>
+      </w:pPr>
+      <w:r>
+        <w:lastRenderedPageBreak/>
+        <w:t>References</w:t>
+      </w:r>
+    </w:p>
+    <w:p>
+      <w:pPr>
+        <w:ind w:left="360"/>
+      </w:pPr>
+      <w:r>
+        <w:t xml:space="preserve">[1] </w:t>
+      </w:r>
+      <w:r>
+        <w:t>Tom M. Mitchell</w:t>
+      </w:r>
+      <w:r>
+        <w:t xml:space="preserve">, Machine Learning (1) [pdf]. Available: </w:t>
+      </w:r>
+      <w:hyperlink r:id="rId15" w:history="1">
+        <w:r>
+          <w:rPr>
+            <w:rStyle w:val="Hyperlink"/>
+          </w:rPr>
+          <w:t>http://www.cs.cmu.edu/~tom/mlbook/NBayesLogReg.pdf</w:t>
+        </w:r>
+      </w:hyperlink>
       <w:bookmarkStart w:id="0" w:name="_GoBack"/>
       <w:bookmarkEnd w:id="0"/>
       <w:r>
-        <w:rPr>
-          <w:rFonts w:ascii="Times New Roman" w:hAnsi="Times New Roman" w:cs="Times New Roman"/>
-        </w:rPr>
-        <w:t>mmed in "Python 2.7.9 |Anaconda 2.2.0 (64-bit)|" installed in Windows 8.1.</w:t>
-      </w:r>
-    </w:p>
-    <w:p>
-      <w:pPr>
-        <w:rPr>
-          <w:rFonts w:ascii="Times New Roman" w:hAnsi="Times New Roman" w:cs="Times New Roman"/>
-        </w:rPr>
-      </w:pPr>
+        <w:t xml:space="preserve"> </w:t>
+      </w:r>
     </w:p>
     <w:sectPr>
       <w:pgSz w:w="12240" w:h="15840"/>
@@ -123,6 +1818,231 @@
 <file path=word/numbering.xml><?xml version="1.0" encoding="utf-8"?>
 <w:numbering xmlns:wpc="http://schemas.microsoft.com/office/word/2010/wordprocessingCanvas" xmlns:mc="http://schemas.openxmlformats.org/markup-compatibility/2006" xmlns:o="urn:schemas-microsoft-com:office:office" xmlns:r="http://schemas.openxmlformats.org/officeDocument/2006/relationships" xmlns:m="http://schemas.openxmlformats.org/officeDocument/2006/math" xmlns:v="urn:schemas-microsoft-com:vml" xmlns:wp14="http://schemas.microsoft.com/office/word/2010/wordprocessingDrawing" xmlns:wp="http://schemas.openxmlformats.org/drawingml/2006/wordprocessingDrawing" xmlns:w10="urn:schemas-microsoft-com:office:word" xmlns:w="http://schemas.openxmlformats.org/wordprocessingml/2006/main" xmlns:w14="http://schemas.microsoft.com/office/word/2010/wordml" xmlns:w15="http://schemas.microsoft.com/office/word/2012/wordml" xmlns:wpg="http://schemas.microsoft.com/office/word/2010/wordprocessingGroup" xmlns:wpi="http://schemas.microsoft.com/office/word/2010/wordprocessingInk" xmlns:wne="http://schemas.microsoft.com/office/word/2006/wordml" xmlns:wps="http://schemas.microsoft.com/office/word/2010/wordprocessingShape" mc:Ignorable="w14 w15 wp14">
   <w:abstractNum w:abstractNumId="0">
+    <w:nsid w:val="03C12CE9"/>
+    <w:multiLevelType w:val="hybridMultilevel"/>
+    <w:tmpl w:val="1F401DBC"/>
+    <w:lvl w:ilvl="0" w:tplc="06DC7BEA">
+      <w:start w:val="3"/>
+      <w:numFmt w:val="bullet"/>
+      <w:lvlText w:val="-"/>
+      <w:lvlJc w:val="left"/>
+      <w:pPr>
+        <w:ind w:left="1080" w:hanging="360"/>
+      </w:pPr>
+      <w:rPr>
+        <w:rFonts w:ascii="Calibri" w:eastAsiaTheme="minorHAnsi" w:hAnsi="Calibri" w:cstheme="minorBidi" w:hint="default"/>
+      </w:rPr>
+    </w:lvl>
+    <w:lvl w:ilvl="1" w:tplc="04090003" w:tentative="1">
+      <w:start w:val="1"/>
+      <w:numFmt w:val="bullet"/>
+      <w:lvlText w:val="o"/>
+      <w:lvlJc w:val="left"/>
+      <w:pPr>
+        <w:ind w:left="1800" w:hanging="360"/>
+      </w:pPr>
+      <w:rPr>
+        <w:rFonts w:ascii="Courier New" w:hAnsi="Courier New" w:cs="Courier New" w:hint="default"/>
+      </w:rPr>
+    </w:lvl>
+    <w:lvl w:ilvl="2" w:tplc="04090005" w:tentative="1">
+      <w:start w:val="1"/>
+      <w:numFmt w:val="bullet"/>
+      <w:lvlText w:val=""/>
+      <w:lvlJc w:val="left"/>
+      <w:pPr>
+        <w:ind w:left="2520" w:hanging="360"/>
+      </w:pPr>
+      <w:rPr>
+        <w:rFonts w:ascii="Wingdings" w:hAnsi="Wingdings" w:hint="default"/>
+      </w:rPr>
+    </w:lvl>
+    <w:lvl w:ilvl="3" w:tplc="04090001" w:tentative="1">
+      <w:start w:val="1"/>
+      <w:numFmt w:val="bullet"/>
+      <w:lvlText w:val=""/>
+      <w:lvlJc w:val="left"/>
+      <w:pPr>
+        <w:ind w:left="3240" w:hanging="360"/>
+      </w:pPr>
+      <w:rPr>
+        <w:rFonts w:ascii="Symbol" w:hAnsi="Symbol" w:hint="default"/>
+      </w:rPr>
+    </w:lvl>
+    <w:lvl w:ilvl="4" w:tplc="04090003" w:tentative="1">
+      <w:start w:val="1"/>
+      <w:numFmt w:val="bullet"/>
+      <w:lvlText w:val="o"/>
+      <w:lvlJc w:val="left"/>
+      <w:pPr>
+        <w:ind w:left="3960" w:hanging="360"/>
+      </w:pPr>
+      <w:rPr>
+        <w:rFonts w:ascii="Courier New" w:hAnsi="Courier New" w:cs="Courier New" w:hint="default"/>
+      </w:rPr>
+    </w:lvl>
+    <w:lvl w:ilvl="5" w:tplc="04090005" w:tentative="1">
+      <w:start w:val="1"/>
+      <w:numFmt w:val="bullet"/>
+      <w:lvlText w:val=""/>
+      <w:lvlJc w:val="left"/>
+      <w:pPr>
+        <w:ind w:left="4680" w:hanging="360"/>
+      </w:pPr>
+      <w:rPr>
+        <w:rFonts w:ascii="Wingdings" w:hAnsi="Wingdings" w:hint="default"/>
+      </w:rPr>
+    </w:lvl>
+    <w:lvl w:ilvl="6" w:tplc="04090001" w:tentative="1">
+      <w:start w:val="1"/>
+      <w:numFmt w:val="bullet"/>
+      <w:lvlText w:val=""/>
+      <w:lvlJc w:val="left"/>
+      <w:pPr>
+        <w:ind w:left="5400" w:hanging="360"/>
+      </w:pPr>
+      <w:rPr>
+        <w:rFonts w:ascii="Symbol" w:hAnsi="Symbol" w:hint="default"/>
+      </w:rPr>
+    </w:lvl>
+    <w:lvl w:ilvl="7" w:tplc="04090003" w:tentative="1">
+      <w:start w:val="1"/>
+      <w:numFmt w:val="bullet"/>
+      <w:lvlText w:val="o"/>
+      <w:lvlJc w:val="left"/>
+      <w:pPr>
+        <w:ind w:left="6120" w:hanging="360"/>
+      </w:pPr>
+      <w:rPr>
+        <w:rFonts w:ascii="Courier New" w:hAnsi="Courier New" w:cs="Courier New" w:hint="default"/>
+      </w:rPr>
+    </w:lvl>
+    <w:lvl w:ilvl="8" w:tplc="04090005" w:tentative="1">
+      <w:start w:val="1"/>
+      <w:numFmt w:val="bullet"/>
+      <w:lvlText w:val=""/>
+      <w:lvlJc w:val="left"/>
+      <w:pPr>
+        <w:ind w:left="6840" w:hanging="360"/>
+      </w:pPr>
+      <w:rPr>
+        <w:rFonts w:ascii="Wingdings" w:hAnsi="Wingdings" w:hint="default"/>
+      </w:rPr>
+    </w:lvl>
+  </w:abstractNum>
+  <w:abstractNum w:abstractNumId="1">
+    <w:nsid w:val="2CB6738D"/>
+    <w:multiLevelType w:val="hybridMultilevel"/>
+    <w:tmpl w:val="8974C406"/>
+    <w:lvl w:ilvl="0" w:tplc="F9B2C902">
+      <w:numFmt w:val="bullet"/>
+      <w:lvlText w:val="-"/>
+      <w:lvlJc w:val="left"/>
+      <w:pPr>
+        <w:ind w:left="720" w:hanging="360"/>
+      </w:pPr>
+      <w:rPr>
+        <w:rFonts w:ascii="Calibri" w:eastAsiaTheme="minorHAnsi" w:hAnsi="Calibri" w:cstheme="minorBidi" w:hint="default"/>
+      </w:rPr>
+    </w:lvl>
+    <w:lvl w:ilvl="1" w:tplc="04090003" w:tentative="1">
+      <w:start w:val="1"/>
+      <w:numFmt w:val="bullet"/>
+      <w:lvlText w:val="o"/>
+      <w:lvlJc w:val="left"/>
+      <w:pPr>
+        <w:ind w:left="1440" w:hanging="360"/>
+      </w:pPr>
+      <w:rPr>
+        <w:rFonts w:ascii="Courier New" w:hAnsi="Courier New" w:cs="Courier New" w:hint="default"/>
+      </w:rPr>
+    </w:lvl>
+    <w:lvl w:ilvl="2" w:tplc="04090005" w:tentative="1">
+      <w:start w:val="1"/>
+      <w:numFmt w:val="bullet"/>
+      <w:lvlText w:val=""/>
+      <w:lvlJc w:val="left"/>
+      <w:pPr>
+        <w:ind w:left="2160" w:hanging="360"/>
+      </w:pPr>
+      <w:rPr>
+        <w:rFonts w:ascii="Wingdings" w:hAnsi="Wingdings" w:hint="default"/>
+      </w:rPr>
+    </w:lvl>
+    <w:lvl w:ilvl="3" w:tplc="04090001" w:tentative="1">
+      <w:start w:val="1"/>
+      <w:numFmt w:val="bullet"/>
+      <w:lvlText w:val=""/>
+      <w:lvlJc w:val="left"/>
+      <w:pPr>
+        <w:ind w:left="2880" w:hanging="360"/>
+      </w:pPr>
+      <w:rPr>
+        <w:rFonts w:ascii="Symbol" w:hAnsi="Symbol" w:hint="default"/>
+      </w:rPr>
+    </w:lvl>
+    <w:lvl w:ilvl="4" w:tplc="04090003" w:tentative="1">
+      <w:start w:val="1"/>
+      <w:numFmt w:val="bullet"/>
+      <w:lvlText w:val="o"/>
+      <w:lvlJc w:val="left"/>
+      <w:pPr>
+        <w:ind w:left="3600" w:hanging="360"/>
+      </w:pPr>
+      <w:rPr>
+        <w:rFonts w:ascii="Courier New" w:hAnsi="Courier New" w:cs="Courier New" w:hint="default"/>
+      </w:rPr>
+    </w:lvl>
+    <w:lvl w:ilvl="5" w:tplc="04090005" w:tentative="1">
+      <w:start w:val="1"/>
+      <w:numFmt w:val="bullet"/>
+      <w:lvlText w:val=""/>
+      <w:lvlJc w:val="left"/>
+      <w:pPr>
+        <w:ind w:left="4320" w:hanging="360"/>
+      </w:pPr>
+      <w:rPr>
+        <w:rFonts w:ascii="Wingdings" w:hAnsi="Wingdings" w:hint="default"/>
+      </w:rPr>
+    </w:lvl>
+    <w:lvl w:ilvl="6" w:tplc="04090001" w:tentative="1">
+      <w:start w:val="1"/>
+      <w:numFmt w:val="bullet"/>
+      <w:lvlText w:val=""/>
+      <w:lvlJc w:val="left"/>
+      <w:pPr>
+        <w:ind w:left="5040" w:hanging="360"/>
+      </w:pPr>
+      <w:rPr>
+        <w:rFonts w:ascii="Symbol" w:hAnsi="Symbol" w:hint="default"/>
+      </w:rPr>
+    </w:lvl>
+    <w:lvl w:ilvl="7" w:tplc="04090003" w:tentative="1">
+      <w:start w:val="1"/>
+      <w:numFmt w:val="bullet"/>
+      <w:lvlText w:val="o"/>
+      <w:lvlJc w:val="left"/>
+      <w:pPr>
+        <w:ind w:left="5760" w:hanging="360"/>
+      </w:pPr>
+      <w:rPr>
+        <w:rFonts w:ascii="Courier New" w:hAnsi="Courier New" w:cs="Courier New" w:hint="default"/>
+      </w:rPr>
+    </w:lvl>
+    <w:lvl w:ilvl="8" w:tplc="04090005" w:tentative="1">
+      <w:start w:val="1"/>
+      <w:numFmt w:val="bullet"/>
+      <w:lvlText w:val=""/>
+      <w:lvlJc w:val="left"/>
+      <w:pPr>
+        <w:ind w:left="6480" w:hanging="360"/>
+      </w:pPr>
+      <w:rPr>
+        <w:rFonts w:ascii="Wingdings" w:hAnsi="Wingdings" w:hint="default"/>
+      </w:rPr>
+    </w:lvl>
+  </w:abstractNum>
+  <w:abstractNum w:abstractNumId="2">
     <w:nsid w:val="2F8E288C"/>
     <w:multiLevelType w:val="hybridMultilevel"/>
     <w:tmpl w:val="EADED140"/>
@@ -211,7 +2131,336 @@
       </w:pPr>
     </w:lvl>
   </w:abstractNum>
+  <w:abstractNum w:abstractNumId="3">
+    <w:nsid w:val="52716F2E"/>
+    <w:multiLevelType w:val="hybridMultilevel"/>
+    <w:tmpl w:val="8F763FFC"/>
+    <w:lvl w:ilvl="0" w:tplc="0409000F">
+      <w:start w:val="1"/>
+      <w:numFmt w:val="decimal"/>
+      <w:lvlText w:val="%1."/>
+      <w:lvlJc w:val="left"/>
+      <w:pPr>
+        <w:ind w:left="720" w:hanging="360"/>
+      </w:pPr>
+      <w:rPr>
+        <w:rFonts w:hint="default"/>
+      </w:rPr>
+    </w:lvl>
+    <w:lvl w:ilvl="1" w:tplc="04090019" w:tentative="1">
+      <w:start w:val="1"/>
+      <w:numFmt w:val="lowerLetter"/>
+      <w:lvlText w:val="%2."/>
+      <w:lvlJc w:val="left"/>
+      <w:pPr>
+        <w:ind w:left="1440" w:hanging="360"/>
+      </w:pPr>
+    </w:lvl>
+    <w:lvl w:ilvl="2" w:tplc="0409001B" w:tentative="1">
+      <w:start w:val="1"/>
+      <w:numFmt w:val="lowerRoman"/>
+      <w:lvlText w:val="%3."/>
+      <w:lvlJc w:val="right"/>
+      <w:pPr>
+        <w:ind w:left="2160" w:hanging="180"/>
+      </w:pPr>
+    </w:lvl>
+    <w:lvl w:ilvl="3" w:tplc="0409000F" w:tentative="1">
+      <w:start w:val="1"/>
+      <w:numFmt w:val="decimal"/>
+      <w:lvlText w:val="%4."/>
+      <w:lvlJc w:val="left"/>
+      <w:pPr>
+        <w:ind w:left="2880" w:hanging="360"/>
+      </w:pPr>
+    </w:lvl>
+    <w:lvl w:ilvl="4" w:tplc="04090019" w:tentative="1">
+      <w:start w:val="1"/>
+      <w:numFmt w:val="lowerLetter"/>
+      <w:lvlText w:val="%5."/>
+      <w:lvlJc w:val="left"/>
+      <w:pPr>
+        <w:ind w:left="3600" w:hanging="360"/>
+      </w:pPr>
+    </w:lvl>
+    <w:lvl w:ilvl="5" w:tplc="0409001B" w:tentative="1">
+      <w:start w:val="1"/>
+      <w:numFmt w:val="lowerRoman"/>
+      <w:lvlText w:val="%6."/>
+      <w:lvlJc w:val="right"/>
+      <w:pPr>
+        <w:ind w:left="4320" w:hanging="180"/>
+      </w:pPr>
+    </w:lvl>
+    <w:lvl w:ilvl="6" w:tplc="0409000F" w:tentative="1">
+      <w:start w:val="1"/>
+      <w:numFmt w:val="decimal"/>
+      <w:lvlText w:val="%7."/>
+      <w:lvlJc w:val="left"/>
+      <w:pPr>
+        <w:ind w:left="5040" w:hanging="360"/>
+      </w:pPr>
+    </w:lvl>
+    <w:lvl w:ilvl="7" w:tplc="04090019" w:tentative="1">
+      <w:start w:val="1"/>
+      <w:numFmt w:val="lowerLetter"/>
+      <w:lvlText w:val="%8."/>
+      <w:lvlJc w:val="left"/>
+      <w:pPr>
+        <w:ind w:left="5760" w:hanging="360"/>
+      </w:pPr>
+    </w:lvl>
+    <w:lvl w:ilvl="8" w:tplc="0409001B" w:tentative="1">
+      <w:start w:val="1"/>
+      <w:numFmt w:val="lowerRoman"/>
+      <w:lvlText w:val="%9."/>
+      <w:lvlJc w:val="right"/>
+      <w:pPr>
+        <w:ind w:left="6480" w:hanging="180"/>
+      </w:pPr>
+    </w:lvl>
+  </w:abstractNum>
+  <w:abstractNum w:abstractNumId="4">
+    <w:nsid w:val="5F080A9D"/>
+    <w:multiLevelType w:val="hybridMultilevel"/>
+    <w:tmpl w:val="D86E935A"/>
+    <w:lvl w:ilvl="0" w:tplc="F9B2C902">
+      <w:numFmt w:val="bullet"/>
+      <w:lvlText w:val="-"/>
+      <w:lvlJc w:val="left"/>
+      <w:pPr>
+        <w:ind w:left="720" w:hanging="360"/>
+      </w:pPr>
+      <w:rPr>
+        <w:rFonts w:ascii="Calibri" w:eastAsiaTheme="minorHAnsi" w:hAnsi="Calibri" w:cstheme="minorBidi" w:hint="default"/>
+      </w:rPr>
+    </w:lvl>
+    <w:lvl w:ilvl="1" w:tplc="04090003" w:tentative="1">
+      <w:start w:val="1"/>
+      <w:numFmt w:val="bullet"/>
+      <w:lvlText w:val="o"/>
+      <w:lvlJc w:val="left"/>
+      <w:pPr>
+        <w:ind w:left="1440" w:hanging="360"/>
+      </w:pPr>
+      <w:rPr>
+        <w:rFonts w:ascii="Courier New" w:hAnsi="Courier New" w:cs="Courier New" w:hint="default"/>
+      </w:rPr>
+    </w:lvl>
+    <w:lvl w:ilvl="2" w:tplc="04090005" w:tentative="1">
+      <w:start w:val="1"/>
+      <w:numFmt w:val="bullet"/>
+      <w:lvlText w:val=""/>
+      <w:lvlJc w:val="left"/>
+      <w:pPr>
+        <w:ind w:left="2160" w:hanging="360"/>
+      </w:pPr>
+      <w:rPr>
+        <w:rFonts w:ascii="Wingdings" w:hAnsi="Wingdings" w:hint="default"/>
+      </w:rPr>
+    </w:lvl>
+    <w:lvl w:ilvl="3" w:tplc="04090001" w:tentative="1">
+      <w:start w:val="1"/>
+      <w:numFmt w:val="bullet"/>
+      <w:lvlText w:val=""/>
+      <w:lvlJc w:val="left"/>
+      <w:pPr>
+        <w:ind w:left="2880" w:hanging="360"/>
+      </w:pPr>
+      <w:rPr>
+        <w:rFonts w:ascii="Symbol" w:hAnsi="Symbol" w:hint="default"/>
+      </w:rPr>
+    </w:lvl>
+    <w:lvl w:ilvl="4" w:tplc="04090003" w:tentative="1">
+      <w:start w:val="1"/>
+      <w:numFmt w:val="bullet"/>
+      <w:lvlText w:val="o"/>
+      <w:lvlJc w:val="left"/>
+      <w:pPr>
+        <w:ind w:left="3600" w:hanging="360"/>
+      </w:pPr>
+      <w:rPr>
+        <w:rFonts w:ascii="Courier New" w:hAnsi="Courier New" w:cs="Courier New" w:hint="default"/>
+      </w:rPr>
+    </w:lvl>
+    <w:lvl w:ilvl="5" w:tplc="04090005" w:tentative="1">
+      <w:start w:val="1"/>
+      <w:numFmt w:val="bullet"/>
+      <w:lvlText w:val=""/>
+      <w:lvlJc w:val="left"/>
+      <w:pPr>
+        <w:ind w:left="4320" w:hanging="360"/>
+      </w:pPr>
+      <w:rPr>
+        <w:rFonts w:ascii="Wingdings" w:hAnsi="Wingdings" w:hint="default"/>
+      </w:rPr>
+    </w:lvl>
+    <w:lvl w:ilvl="6" w:tplc="04090001" w:tentative="1">
+      <w:start w:val="1"/>
+      <w:numFmt w:val="bullet"/>
+      <w:lvlText w:val=""/>
+      <w:lvlJc w:val="left"/>
+      <w:pPr>
+        <w:ind w:left="5040" w:hanging="360"/>
+      </w:pPr>
+      <w:rPr>
+        <w:rFonts w:ascii="Symbol" w:hAnsi="Symbol" w:hint="default"/>
+      </w:rPr>
+    </w:lvl>
+    <w:lvl w:ilvl="7" w:tplc="04090003" w:tentative="1">
+      <w:start w:val="1"/>
+      <w:numFmt w:val="bullet"/>
+      <w:lvlText w:val="o"/>
+      <w:lvlJc w:val="left"/>
+      <w:pPr>
+        <w:ind w:left="5760" w:hanging="360"/>
+      </w:pPr>
+      <w:rPr>
+        <w:rFonts w:ascii="Courier New" w:hAnsi="Courier New" w:cs="Courier New" w:hint="default"/>
+      </w:rPr>
+    </w:lvl>
+    <w:lvl w:ilvl="8" w:tplc="04090005" w:tentative="1">
+      <w:start w:val="1"/>
+      <w:numFmt w:val="bullet"/>
+      <w:lvlText w:val=""/>
+      <w:lvlJc w:val="left"/>
+      <w:pPr>
+        <w:ind w:left="6480" w:hanging="360"/>
+      </w:pPr>
+      <w:rPr>
+        <w:rFonts w:ascii="Wingdings" w:hAnsi="Wingdings" w:hint="default"/>
+      </w:rPr>
+    </w:lvl>
+  </w:abstractNum>
+  <w:abstractNum w:abstractNumId="5">
+    <w:nsid w:val="6D440C34"/>
+    <w:multiLevelType w:val="hybridMultilevel"/>
+    <w:tmpl w:val="83C6D0F8"/>
+    <w:lvl w:ilvl="0" w:tplc="0409000D">
+      <w:start w:val="1"/>
+      <w:numFmt w:val="bullet"/>
+      <w:lvlText w:val=""/>
+      <w:lvlJc w:val="left"/>
+      <w:pPr>
+        <w:ind w:left="720" w:hanging="360"/>
+      </w:pPr>
+      <w:rPr>
+        <w:rFonts w:ascii="Wingdings" w:hAnsi="Wingdings" w:hint="default"/>
+      </w:rPr>
+    </w:lvl>
+    <w:lvl w:ilvl="1" w:tplc="04090003">
+      <w:start w:val="1"/>
+      <w:numFmt w:val="bullet"/>
+      <w:lvlText w:val="o"/>
+      <w:lvlJc w:val="left"/>
+      <w:pPr>
+        <w:ind w:left="1440" w:hanging="360"/>
+      </w:pPr>
+      <w:rPr>
+        <w:rFonts w:ascii="Courier New" w:hAnsi="Courier New" w:cs="Courier New" w:hint="default"/>
+      </w:rPr>
+    </w:lvl>
+    <w:lvl w:ilvl="2" w:tplc="04090005" w:tentative="1">
+      <w:start w:val="1"/>
+      <w:numFmt w:val="bullet"/>
+      <w:lvlText w:val=""/>
+      <w:lvlJc w:val="left"/>
+      <w:pPr>
+        <w:ind w:left="2160" w:hanging="360"/>
+      </w:pPr>
+      <w:rPr>
+        <w:rFonts w:ascii="Wingdings" w:hAnsi="Wingdings" w:hint="default"/>
+      </w:rPr>
+    </w:lvl>
+    <w:lvl w:ilvl="3" w:tplc="04090001" w:tentative="1">
+      <w:start w:val="1"/>
+      <w:numFmt w:val="bullet"/>
+      <w:lvlText w:val=""/>
+      <w:lvlJc w:val="left"/>
+      <w:pPr>
+        <w:ind w:left="2880" w:hanging="360"/>
+      </w:pPr>
+      <w:rPr>
+        <w:rFonts w:ascii="Symbol" w:hAnsi="Symbol" w:hint="default"/>
+      </w:rPr>
+    </w:lvl>
+    <w:lvl w:ilvl="4" w:tplc="04090003" w:tentative="1">
+      <w:start w:val="1"/>
+      <w:numFmt w:val="bullet"/>
+      <w:lvlText w:val="o"/>
+      <w:lvlJc w:val="left"/>
+      <w:pPr>
+        <w:ind w:left="3600" w:hanging="360"/>
+      </w:pPr>
+      <w:rPr>
+        <w:rFonts w:ascii="Courier New" w:hAnsi="Courier New" w:cs="Courier New" w:hint="default"/>
+      </w:rPr>
+    </w:lvl>
+    <w:lvl w:ilvl="5" w:tplc="04090005" w:tentative="1">
+      <w:start w:val="1"/>
+      <w:numFmt w:val="bullet"/>
+      <w:lvlText w:val=""/>
+      <w:lvlJc w:val="left"/>
+      <w:pPr>
+        <w:ind w:left="4320" w:hanging="360"/>
+      </w:pPr>
+      <w:rPr>
+        <w:rFonts w:ascii="Wingdings" w:hAnsi="Wingdings" w:hint="default"/>
+      </w:rPr>
+    </w:lvl>
+    <w:lvl w:ilvl="6" w:tplc="04090001" w:tentative="1">
+      <w:start w:val="1"/>
+      <w:numFmt w:val="bullet"/>
+      <w:lvlText w:val=""/>
+      <w:lvlJc w:val="left"/>
+      <w:pPr>
+        <w:ind w:left="5040" w:hanging="360"/>
+      </w:pPr>
+      <w:rPr>
+        <w:rFonts w:ascii="Symbol" w:hAnsi="Symbol" w:hint="default"/>
+      </w:rPr>
+    </w:lvl>
+    <w:lvl w:ilvl="7" w:tplc="04090003" w:tentative="1">
+      <w:start w:val="1"/>
+      <w:numFmt w:val="bullet"/>
+      <w:lvlText w:val="o"/>
+      <w:lvlJc w:val="left"/>
+      <w:pPr>
+        <w:ind w:left="5760" w:hanging="360"/>
+      </w:pPr>
+      <w:rPr>
+        <w:rFonts w:ascii="Courier New" w:hAnsi="Courier New" w:cs="Courier New" w:hint="default"/>
+      </w:rPr>
+    </w:lvl>
+    <w:lvl w:ilvl="8" w:tplc="04090005" w:tentative="1">
+      <w:start w:val="1"/>
+      <w:numFmt w:val="bullet"/>
+      <w:lvlText w:val=""/>
+      <w:lvlJc w:val="left"/>
+      <w:pPr>
+        <w:ind w:left="6480" w:hanging="360"/>
+      </w:pPr>
+      <w:rPr>
+        <w:rFonts w:ascii="Wingdings" w:hAnsi="Wingdings" w:hint="default"/>
+      </w:rPr>
+    </w:lvl>
+  </w:abstractNum>
   <w:num w:numId="1">
+    <w:abstractNumId w:val="2"/>
+  </w:num>
+  <w:num w:numId="2">
+    <w:abstractNumId w:val="3"/>
+  </w:num>
+  <w:num w:numId="3">
+    <w:abstractNumId w:val="5"/>
+  </w:num>
+  <w:num w:numId="4">
+    <w:abstractNumId w:val="4"/>
+  </w:num>
+  <w:num w:numId="5">
+    <w:abstractNumId w:val="1"/>
+  </w:num>
+  <w:num w:numId="6">
     <w:abstractNumId w:val="0"/>
   </w:num>
 </w:numbering>
@@ -611,6 +2860,49 @@
     <w:name w:val="Normal"/>
     <w:qFormat/>
   </w:style>
+  <w:style w:type="paragraph" w:styleId="Heading1">
+    <w:name w:val="heading 1"/>
+    <w:basedOn w:val="Normal"/>
+    <w:next w:val="Normal"/>
+    <w:link w:val="Heading1Char"/>
+    <w:uiPriority w:val="9"/>
+    <w:qFormat/>
+    <w:rsid w:val="00CD0C87"/>
+    <w:pPr>
+      <w:keepNext/>
+      <w:keepLines/>
+      <w:spacing w:before="240" w:after="0"/>
+      <w:outlineLvl w:val="0"/>
+    </w:pPr>
+    <w:rPr>
+      <w:rFonts w:asciiTheme="majorHAnsi" w:eastAsiaTheme="majorEastAsia" w:hAnsiTheme="majorHAnsi" w:cstheme="majorBidi"/>
+      <w:color w:val="2E74B5" w:themeColor="accent1" w:themeShade="BF"/>
+      <w:sz w:val="32"/>
+      <w:szCs w:val="32"/>
+    </w:rPr>
+  </w:style>
+  <w:style w:type="paragraph" w:styleId="Heading2">
+    <w:name w:val="heading 2"/>
+    <w:basedOn w:val="Normal"/>
+    <w:next w:val="Normal"/>
+    <w:link w:val="Heading2Char"/>
+    <w:uiPriority w:val="9"/>
+    <w:unhideWhenUsed/>
+    <w:qFormat/>
+    <w:rsid w:val="00966C1E"/>
+    <w:pPr>
+      <w:keepNext/>
+      <w:keepLines/>
+      <w:spacing w:before="40" w:after="0"/>
+      <w:outlineLvl w:val="1"/>
+    </w:pPr>
+    <w:rPr>
+      <w:rFonts w:asciiTheme="majorHAnsi" w:eastAsiaTheme="majorEastAsia" w:hAnsiTheme="majorHAnsi" w:cstheme="majorBidi"/>
+      <w:color w:val="2E74B5" w:themeColor="accent1" w:themeShade="BF"/>
+      <w:sz w:val="26"/>
+      <w:szCs w:val="26"/>
+    </w:rPr>
+  </w:style>
   <w:style w:type="character" w:default="1" w:styleId="DefaultParagraphFont">
     <w:name w:val="Default Paragraph Font"/>
     <w:uiPriority w:val="1"/>
@@ -648,6 +2940,126 @@
       <w:ind w:left="720"/>
       <w:contextualSpacing/>
     </w:pPr>
+  </w:style>
+  <w:style w:type="character" w:customStyle="1" w:styleId="Heading1Char">
+    <w:name w:val="Heading 1 Char"/>
+    <w:basedOn w:val="DefaultParagraphFont"/>
+    <w:link w:val="Heading1"/>
+    <w:uiPriority w:val="9"/>
+    <w:rsid w:val="00CD0C87"/>
+    <w:rPr>
+      <w:rFonts w:asciiTheme="majorHAnsi" w:eastAsiaTheme="majorEastAsia" w:hAnsiTheme="majorHAnsi" w:cstheme="majorBidi"/>
+      <w:color w:val="2E74B5" w:themeColor="accent1" w:themeShade="BF"/>
+      <w:sz w:val="32"/>
+      <w:szCs w:val="32"/>
+    </w:rPr>
+  </w:style>
+  <w:style w:type="paragraph" w:styleId="Title">
+    <w:name w:val="Title"/>
+    <w:basedOn w:val="Normal"/>
+    <w:next w:val="Normal"/>
+    <w:link w:val="TitleChar"/>
+    <w:uiPriority w:val="10"/>
+    <w:qFormat/>
+    <w:rsid w:val="00C322DD"/>
+    <w:pPr>
+      <w:spacing w:after="0" w:line="240" w:lineRule="auto"/>
+      <w:contextualSpacing/>
+    </w:pPr>
+    <w:rPr>
+      <w:rFonts w:asciiTheme="majorHAnsi" w:eastAsiaTheme="majorEastAsia" w:hAnsiTheme="majorHAnsi" w:cstheme="majorBidi"/>
+      <w:spacing w:val="-10"/>
+      <w:kern w:val="28"/>
+      <w:sz w:val="56"/>
+      <w:szCs w:val="56"/>
+    </w:rPr>
+  </w:style>
+  <w:style w:type="character" w:customStyle="1" w:styleId="TitleChar">
+    <w:name w:val="Title Char"/>
+    <w:basedOn w:val="DefaultParagraphFont"/>
+    <w:link w:val="Title"/>
+    <w:uiPriority w:val="10"/>
+    <w:rsid w:val="00C322DD"/>
+    <w:rPr>
+      <w:rFonts w:asciiTheme="majorHAnsi" w:eastAsiaTheme="majorEastAsia" w:hAnsiTheme="majorHAnsi" w:cstheme="majorBidi"/>
+      <w:spacing w:val="-10"/>
+      <w:kern w:val="28"/>
+      <w:sz w:val="56"/>
+      <w:szCs w:val="56"/>
+    </w:rPr>
+  </w:style>
+  <w:style w:type="character" w:customStyle="1" w:styleId="Heading2Char">
+    <w:name w:val="Heading 2 Char"/>
+    <w:basedOn w:val="DefaultParagraphFont"/>
+    <w:link w:val="Heading2"/>
+    <w:uiPriority w:val="9"/>
+    <w:rsid w:val="00966C1E"/>
+    <w:rPr>
+      <w:rFonts w:asciiTheme="majorHAnsi" w:eastAsiaTheme="majorEastAsia" w:hAnsiTheme="majorHAnsi" w:cstheme="majorBidi"/>
+      <w:color w:val="2E74B5" w:themeColor="accent1" w:themeShade="BF"/>
+      <w:sz w:val="26"/>
+      <w:szCs w:val="26"/>
+    </w:rPr>
+  </w:style>
+  <w:style w:type="table" w:styleId="TableGrid">
+    <w:name w:val="Table Grid"/>
+    <w:basedOn w:val="TableNormal"/>
+    <w:uiPriority w:val="39"/>
+    <w:rsid w:val="00C03AC9"/>
+    <w:pPr>
+      <w:spacing w:after="0" w:line="240" w:lineRule="auto"/>
+    </w:pPr>
+    <w:tblPr>
+      <w:tblBorders>
+        <w:top w:val="single" w:sz="4" w:space="0" w:color="auto"/>
+        <w:left w:val="single" w:sz="4" w:space="0" w:color="auto"/>
+        <w:bottom w:val="single" w:sz="4" w:space="0" w:color="auto"/>
+        <w:right w:val="single" w:sz="4" w:space="0" w:color="auto"/>
+        <w:insideH w:val="single" w:sz="4" w:space="0" w:color="auto"/>
+        <w:insideV w:val="single" w:sz="4" w:space="0" w:color="auto"/>
+      </w:tblBorders>
+    </w:tblPr>
+  </w:style>
+  <w:style w:type="paragraph" w:styleId="BalloonText">
+    <w:name w:val="Balloon Text"/>
+    <w:basedOn w:val="Normal"/>
+    <w:link w:val="BalloonTextChar"/>
+    <w:uiPriority w:val="99"/>
+    <w:semiHidden/>
+    <w:unhideWhenUsed/>
+    <w:rsid w:val="002B4C23"/>
+    <w:pPr>
+      <w:spacing w:after="0" w:line="240" w:lineRule="auto"/>
+    </w:pPr>
+    <w:rPr>
+      <w:rFonts w:ascii="Segoe UI" w:hAnsi="Segoe UI" w:cs="Segoe UI"/>
+      <w:sz w:val="18"/>
+      <w:szCs w:val="18"/>
+    </w:rPr>
+  </w:style>
+  <w:style w:type="character" w:customStyle="1" w:styleId="BalloonTextChar">
+    <w:name w:val="Balloon Text Char"/>
+    <w:basedOn w:val="DefaultParagraphFont"/>
+    <w:link w:val="BalloonText"/>
+    <w:uiPriority w:val="99"/>
+    <w:semiHidden/>
+    <w:rsid w:val="002B4C23"/>
+    <w:rPr>
+      <w:rFonts w:ascii="Segoe UI" w:hAnsi="Segoe UI" w:cs="Segoe UI"/>
+      <w:sz w:val="18"/>
+      <w:szCs w:val="18"/>
+    </w:rPr>
+  </w:style>
+  <w:style w:type="character" w:styleId="Hyperlink">
+    <w:name w:val="Hyperlink"/>
+    <w:basedOn w:val="DefaultParagraphFont"/>
+    <w:uiPriority w:val="99"/>
+    <w:unhideWhenUsed/>
+    <w:rsid w:val="003F6F10"/>
+    <w:rPr>
+      <w:color w:val="0563C1" w:themeColor="hyperlink"/>
+      <w:u w:val="single"/>
+    </w:rPr>
   </w:style>
 </w:styles>
 </file>

</xml_diff>